<commit_message>
Final ITPD commit (document added in delivery folder) - fix
</commit_message>
<xml_diff>
--- a/Deliveries/ITPD/ITPD v1.docx
+++ b/Deliveries/ITPD/ITPD v1.docx
@@ -3813,9 +3813,18 @@
           <w:rFonts w:cs="Times New Roman"/>
           <w:lang w:val="it-IT"/>
         </w:rPr>
-        <w:t>Abbreviations</w:t>
+        <w:t>Abbreviation</w:t>
       </w:r>
       <w:bookmarkEnd w:id="3"/>
+      <w:r>
+        <w:rPr>
+          <w:rFonts w:cs="Times New Roman"/>
+          <w:lang w:val="it-IT"/>
+        </w:rPr>
+        <w:t>s</w:t>
+      </w:r>
+      <w:bookmarkStart w:id="4" w:name="_GoBack"/>
+      <w:bookmarkEnd w:id="4"/>
       <w:proofErr w:type="spellEnd"/>
     </w:p>
     <w:p>
@@ -3948,7 +3957,7 @@
       <w:pPr>
         <w:pStyle w:val="Titolo2"/>
       </w:pPr>
-      <w:bookmarkStart w:id="4" w:name="_Toc441100301"/>
+      <w:bookmarkStart w:id="5" w:name="_Toc441100301"/>
       <w:r>
         <w:t>1.4</w:t>
       </w:r>
@@ -3956,7 +3965,7 @@
         <w:tab/>
         <w:t>List of Reference Documents</w:t>
       </w:r>
-      <w:bookmarkEnd w:id="4"/>
+      <w:bookmarkEnd w:id="5"/>
     </w:p>
     <w:p>
       <w:pPr>
@@ -4344,7 +4353,7 @@
       <w:pPr>
         <w:pStyle w:val="Titolo1"/>
       </w:pPr>
-      <w:bookmarkStart w:id="5" w:name="_Toc441100302"/>
+      <w:bookmarkStart w:id="6" w:name="_Toc441100302"/>
       <w:r>
         <w:lastRenderedPageBreak/>
         <w:t>2.</w:t>
@@ -4353,13 +4362,13 @@
         <w:tab/>
         <w:t>Integration Strategy</w:t>
       </w:r>
-      <w:bookmarkEnd w:id="5"/>
+      <w:bookmarkEnd w:id="6"/>
     </w:p>
     <w:p>
       <w:pPr>
         <w:pStyle w:val="Titolo2"/>
       </w:pPr>
-      <w:bookmarkStart w:id="6" w:name="_Toc441100303"/>
+      <w:bookmarkStart w:id="7" w:name="_Toc441100303"/>
       <w:r>
         <w:t>2.1</w:t>
       </w:r>
@@ -4367,7 +4376,7 @@
         <w:tab/>
         <w:t>Entry Criteria</w:t>
       </w:r>
-      <w:bookmarkEnd w:id="6"/>
+      <w:bookmarkEnd w:id="7"/>
     </w:p>
     <w:p>
       <w:pPr>
@@ -4718,7 +4727,7 @@
           <w:szCs w:val="24"/>
         </w:rPr>
       </w:pPr>
-      <w:bookmarkStart w:id="7" w:name="_Toc441100304"/>
+      <w:bookmarkStart w:id="8" w:name="_Toc441100304"/>
       <w:r>
         <w:lastRenderedPageBreak/>
         <w:t>2</w:t>
@@ -4730,7 +4739,7 @@
         <w:tab/>
         <w:t>Elements to be integrated</w:t>
       </w:r>
-      <w:bookmarkEnd w:id="7"/>
+      <w:bookmarkEnd w:id="8"/>
     </w:p>
     <w:p>
       <w:pPr>
@@ -5042,7 +5051,7 @@
       <w:pPr>
         <w:pStyle w:val="Titolo2"/>
       </w:pPr>
-      <w:bookmarkStart w:id="8" w:name="_Toc441100305"/>
+      <w:bookmarkStart w:id="9" w:name="_Toc441100305"/>
       <w:r>
         <w:t>2.3</w:t>
       </w:r>
@@ -5050,7 +5059,7 @@
         <w:tab/>
         <w:t>Integration Testing Strategy</w:t>
       </w:r>
-      <w:bookmarkEnd w:id="8"/>
+      <w:bookmarkEnd w:id="9"/>
     </w:p>
     <w:p>
       <w:pPr>
@@ -5167,7 +5176,7 @@
       <w:pPr>
         <w:pStyle w:val="Titolo2"/>
       </w:pPr>
-      <w:bookmarkStart w:id="9" w:name="_Toc441100306"/>
+      <w:bookmarkStart w:id="10" w:name="_Toc441100306"/>
       <w:r>
         <w:lastRenderedPageBreak/>
         <w:t>2.4</w:t>
@@ -5178,7 +5187,7 @@
       <w:r>
         <w:t>Sequence of Component  Integration</w:t>
       </w:r>
-      <w:bookmarkEnd w:id="9"/>
+      <w:bookmarkEnd w:id="10"/>
     </w:p>
     <w:p>
       <w:pPr>
@@ -5520,7 +5529,7 @@
       <w:pPr>
         <w:pStyle w:val="Titolo3"/>
       </w:pPr>
-      <w:bookmarkStart w:id="10" w:name="_Toc441100307"/>
+      <w:bookmarkStart w:id="11" w:name="_Toc441100307"/>
       <w:r>
         <w:t>2.4.1</w:t>
       </w:r>
@@ -5528,7 +5537,7 @@
         <w:tab/>
         <w:t>Software Integration Sequence</w:t>
       </w:r>
-      <w:bookmarkEnd w:id="10"/>
+      <w:bookmarkEnd w:id="11"/>
     </w:p>
     <w:p>
       <w:pPr>
@@ -7631,7 +7640,7 @@
       <w:pPr>
         <w:pStyle w:val="Titolo2"/>
       </w:pPr>
-      <w:bookmarkStart w:id="11" w:name="_Toc441100308"/>
+      <w:bookmarkStart w:id="12" w:name="_Toc441100308"/>
       <w:r>
         <w:lastRenderedPageBreak/>
         <w:t>2.4.1</w:t>
@@ -7645,7 +7654,7 @@
       <w:r>
         <w:t xml:space="preserve"> Integration Sequence</w:t>
       </w:r>
-      <w:bookmarkEnd w:id="11"/>
+      <w:bookmarkEnd w:id="12"/>
     </w:p>
     <w:p>
       <w:pPr>
@@ -7827,7 +7836,7 @@
       <w:pPr>
         <w:pStyle w:val="Titolo1"/>
       </w:pPr>
-      <w:bookmarkStart w:id="12" w:name="_Toc441100309"/>
+      <w:bookmarkStart w:id="13" w:name="_Toc441100309"/>
       <w:r>
         <w:lastRenderedPageBreak/>
         <w:t>3</w:t>
@@ -7859,7 +7868,7 @@
       <w:r>
         <w:t>Description</w:t>
       </w:r>
-      <w:bookmarkEnd w:id="12"/>
+      <w:bookmarkEnd w:id="13"/>
     </w:p>
     <w:p>
       <w:pPr>
@@ -7897,7 +7906,7 @@
         <w:pStyle w:val="Titolo2"/>
         <w:spacing w:after="480"/>
       </w:pPr>
-      <w:bookmarkStart w:id="13" w:name="_Toc441100310"/>
+      <w:bookmarkStart w:id="14" w:name="_Toc441100310"/>
       <w:r>
         <w:t>3.1</w:t>
       </w:r>
@@ -7913,7 +7922,7 @@
       <w:r>
         <w:t>procedure</w:t>
       </w:r>
-      <w:bookmarkEnd w:id="13"/>
+      <w:bookmarkEnd w:id="14"/>
       <w:r>
         <w:tab/>
       </w:r>
@@ -8279,7 +8288,7 @@
         <w:pStyle w:val="Titolo3"/>
         <w:spacing w:after="480"/>
       </w:pPr>
-      <w:bookmarkStart w:id="14" w:name="_Toc441100311"/>
+      <w:bookmarkStart w:id="15" w:name="_Toc441100311"/>
       <w:r>
         <w:lastRenderedPageBreak/>
         <w:t>3.1.1</w:t>
@@ -8291,410 +8300,6 @@
       <w:proofErr w:type="spellStart"/>
       <w:r>
         <w:t>I1</w:t>
-      </w:r>
-      <w:bookmarkEnd w:id="14"/>
-      <w:proofErr w:type="spellEnd"/>
-    </w:p>
-    <w:tbl>
-      <w:tblPr>
-        <w:tblStyle w:val="Grigliatabella"/>
-        <w:tblW w:w="5000" w:type="pct"/>
-        <w:tblLook w:val="04A0" w:firstRow="1" w:lastRow="0" w:firstColumn="1" w:lastColumn="0" w:noHBand="0" w:noVBand="1"/>
-      </w:tblPr>
-      <w:tblGrid>
-        <w:gridCol w:w="2518"/>
-        <w:gridCol w:w="6498"/>
-      </w:tblGrid>
-      <w:tr>
-        <w:tc>
-          <w:tcPr>
-            <w:tcW w:w="2518" w:type="dxa"/>
-          </w:tcPr>
-          <w:p>
-            <w:pPr>
-              <w:spacing w:line="360" w:lineRule="auto"/>
-              <w:rPr>
-                <w:b/>
-                <w:sz w:val="24"/>
-                <w:szCs w:val="24"/>
-              </w:rPr>
-            </w:pPr>
-            <w:r>
-              <w:rPr>
-                <w:b/>
-                <w:sz w:val="24"/>
-                <w:szCs w:val="24"/>
-              </w:rPr>
-              <w:t xml:space="preserve">Test </w:t>
-            </w:r>
-            <w:r>
-              <w:rPr>
-                <w:b/>
-                <w:sz w:val="24"/>
-                <w:szCs w:val="24"/>
-              </w:rPr>
-              <w:t>c</w:t>
-            </w:r>
-            <w:r>
-              <w:rPr>
-                <w:b/>
-                <w:sz w:val="24"/>
-                <w:szCs w:val="24"/>
-              </w:rPr>
-              <w:t>ase identifier</w:t>
-            </w:r>
-          </w:p>
-        </w:tc>
-        <w:tc>
-          <w:tcPr>
-            <w:tcW w:w="6498" w:type="dxa"/>
-          </w:tcPr>
-          <w:p>
-            <w:pPr>
-              <w:spacing w:line="360" w:lineRule="auto"/>
-              <w:rPr>
-                <w:sz w:val="24"/>
-                <w:szCs w:val="24"/>
-              </w:rPr>
-            </w:pPr>
-            <w:proofErr w:type="spellStart"/>
-            <w:r>
-              <w:rPr>
-                <w:sz w:val="24"/>
-                <w:szCs w:val="24"/>
-              </w:rPr>
-              <w:t>I1</w:t>
-            </w:r>
-            <w:proofErr w:type="spellEnd"/>
-          </w:p>
-        </w:tc>
-      </w:tr>
-      <w:tr>
-        <w:tc>
-          <w:tcPr>
-            <w:tcW w:w="2518" w:type="dxa"/>
-          </w:tcPr>
-          <w:p>
-            <w:pPr>
-              <w:spacing w:line="360" w:lineRule="auto"/>
-              <w:rPr>
-                <w:b/>
-                <w:sz w:val="24"/>
-                <w:szCs w:val="24"/>
-              </w:rPr>
-            </w:pPr>
-            <w:r>
-              <w:rPr>
-                <w:b/>
-                <w:sz w:val="24"/>
-                <w:szCs w:val="24"/>
-              </w:rPr>
-              <w:t>Test items</w:t>
-            </w:r>
-          </w:p>
-        </w:tc>
-        <w:tc>
-          <w:tcPr>
-            <w:tcW w:w="6498" w:type="dxa"/>
-          </w:tcPr>
-          <w:p>
-            <w:pPr>
-              <w:spacing w:line="360" w:lineRule="auto"/>
-              <w:rPr>
-                <w:sz w:val="24"/>
-                <w:szCs w:val="24"/>
-              </w:rPr>
-            </w:pPr>
-            <w:r>
-              <w:rPr>
-                <w:i/>
-                <w:sz w:val="24"/>
-                <w:szCs w:val="24"/>
-              </w:rPr>
-              <w:t>Driver</w:t>
-            </w:r>
-            <w:r>
-              <w:rPr>
-                <w:sz w:val="24"/>
-                <w:szCs w:val="24"/>
-              </w:rPr>
-              <w:t xml:space="preserve"> </w:t>
-            </w:r>
-            <w:r>
-              <w:rPr>
-                <w:sz w:val="24"/>
-                <w:szCs w:val="24"/>
-              </w:rPr>
-              <w:t>→</w:t>
-            </w:r>
-            <w:r>
-              <w:rPr>
-                <w:sz w:val="24"/>
-                <w:szCs w:val="24"/>
-              </w:rPr>
-              <w:t xml:space="preserve"> Authentication Checker </w:t>
-            </w:r>
-            <w:r>
-              <w:rPr>
-                <w:sz w:val="24"/>
-                <w:szCs w:val="24"/>
-              </w:rPr>
-              <w:t>→</w:t>
-            </w:r>
-            <w:r>
-              <w:rPr>
-                <w:sz w:val="24"/>
-                <w:szCs w:val="24"/>
-              </w:rPr>
-              <w:t xml:space="preserve"> </w:t>
-            </w:r>
-            <w:proofErr w:type="spellStart"/>
-            <w:r>
-              <w:rPr>
-                <w:sz w:val="24"/>
-                <w:szCs w:val="24"/>
-              </w:rPr>
-              <w:t>myTaxiService</w:t>
-            </w:r>
-            <w:proofErr w:type="spellEnd"/>
-            <w:r>
-              <w:rPr>
-                <w:sz w:val="24"/>
-                <w:szCs w:val="24"/>
-              </w:rPr>
-              <w:t xml:space="preserve"> DB</w:t>
-            </w:r>
-          </w:p>
-        </w:tc>
-      </w:tr>
-      <w:tr>
-        <w:tc>
-          <w:tcPr>
-            <w:tcW w:w="2518" w:type="dxa"/>
-          </w:tcPr>
-          <w:p>
-            <w:pPr>
-              <w:spacing w:line="360" w:lineRule="auto"/>
-              <w:rPr>
-                <w:b/>
-                <w:sz w:val="24"/>
-                <w:szCs w:val="24"/>
-              </w:rPr>
-            </w:pPr>
-            <w:r>
-              <w:rPr>
-                <w:b/>
-                <w:sz w:val="24"/>
-                <w:szCs w:val="24"/>
-              </w:rPr>
-              <w:t xml:space="preserve">Input </w:t>
-            </w:r>
-            <w:r>
-              <w:rPr>
-                <w:b/>
-                <w:sz w:val="24"/>
-                <w:szCs w:val="24"/>
-              </w:rPr>
-              <w:t>specification</w:t>
-            </w:r>
-          </w:p>
-        </w:tc>
-        <w:tc>
-          <w:tcPr>
-            <w:tcW w:w="6498" w:type="dxa"/>
-          </w:tcPr>
-          <w:p>
-            <w:pPr>
-              <w:spacing w:line="360" w:lineRule="auto"/>
-              <w:rPr>
-                <w:sz w:val="24"/>
-                <w:szCs w:val="24"/>
-              </w:rPr>
-            </w:pPr>
-            <w:r>
-              <w:rPr>
-                <w:sz w:val="24"/>
-                <w:szCs w:val="24"/>
-              </w:rPr>
-              <w:t>Create a typical input</w:t>
-            </w:r>
-            <w:r>
-              <w:rPr>
-                <w:sz w:val="24"/>
-                <w:szCs w:val="24"/>
-              </w:rPr>
-              <w:t xml:space="preserve"> for Authentication Checker</w:t>
-            </w:r>
-          </w:p>
-        </w:tc>
-      </w:tr>
-      <w:tr>
-        <w:tc>
-          <w:tcPr>
-            <w:tcW w:w="2518" w:type="dxa"/>
-          </w:tcPr>
-          <w:p>
-            <w:pPr>
-              <w:spacing w:line="360" w:lineRule="auto"/>
-              <w:rPr>
-                <w:b/>
-                <w:sz w:val="24"/>
-                <w:szCs w:val="24"/>
-              </w:rPr>
-            </w:pPr>
-            <w:r>
-              <w:rPr>
-                <w:b/>
-                <w:sz w:val="24"/>
-                <w:szCs w:val="24"/>
-              </w:rPr>
-              <w:t>Output specification</w:t>
-            </w:r>
-          </w:p>
-        </w:tc>
-        <w:tc>
-          <w:tcPr>
-            <w:tcW w:w="6498" w:type="dxa"/>
-          </w:tcPr>
-          <w:p>
-            <w:pPr>
-              <w:spacing w:line="360" w:lineRule="auto"/>
-              <w:rPr>
-                <w:sz w:val="24"/>
-                <w:szCs w:val="24"/>
-              </w:rPr>
-            </w:pPr>
-            <w:r>
-              <w:rPr>
-                <w:sz w:val="24"/>
-                <w:szCs w:val="24"/>
-              </w:rPr>
-              <w:t>Check if the cor</w:t>
-            </w:r>
-            <w:r>
-              <w:rPr>
-                <w:sz w:val="24"/>
-                <w:szCs w:val="24"/>
-              </w:rPr>
-              <w:t xml:space="preserve">rect </w:t>
-            </w:r>
-            <w:r>
-              <w:rPr>
-                <w:sz w:val="24"/>
-                <w:szCs w:val="24"/>
-              </w:rPr>
-              <w:t>method/</w:t>
-            </w:r>
-            <w:r>
-              <w:rPr>
-                <w:sz w:val="24"/>
-                <w:szCs w:val="24"/>
-              </w:rPr>
-              <w:t>functions are called</w:t>
-            </w:r>
-            <w:r>
-              <w:rPr>
-                <w:sz w:val="24"/>
-                <w:szCs w:val="24"/>
-              </w:rPr>
-              <w:t xml:space="preserve"> - and behave as expected - </w:t>
-            </w:r>
-            <w:r>
-              <w:rPr>
-                <w:sz w:val="24"/>
-                <w:szCs w:val="24"/>
-              </w:rPr>
-              <w:t xml:space="preserve"> in </w:t>
-            </w:r>
-            <w:proofErr w:type="spellStart"/>
-            <w:r>
-              <w:rPr>
-                <w:sz w:val="24"/>
-                <w:szCs w:val="24"/>
-              </w:rPr>
-              <w:t>myTaxiService</w:t>
-            </w:r>
-            <w:proofErr w:type="spellEnd"/>
-            <w:r>
-              <w:rPr>
-                <w:sz w:val="24"/>
-                <w:szCs w:val="24"/>
-              </w:rPr>
-              <w:t xml:space="preserve"> DB</w:t>
-            </w:r>
-          </w:p>
-        </w:tc>
-      </w:tr>
-      <w:tr>
-        <w:tc>
-          <w:tcPr>
-            <w:tcW w:w="2518" w:type="dxa"/>
-          </w:tcPr>
-          <w:p>
-            <w:pPr>
-              <w:spacing w:line="360" w:lineRule="auto"/>
-              <w:rPr>
-                <w:b/>
-                <w:sz w:val="24"/>
-                <w:szCs w:val="24"/>
-              </w:rPr>
-            </w:pPr>
-            <w:r>
-              <w:rPr>
-                <w:b/>
-                <w:sz w:val="24"/>
-                <w:szCs w:val="24"/>
-              </w:rPr>
-              <w:t>Environmental needs</w:t>
-            </w:r>
-          </w:p>
-        </w:tc>
-        <w:tc>
-          <w:tcPr>
-            <w:tcW w:w="6498" w:type="dxa"/>
-          </w:tcPr>
-          <w:p>
-            <w:pPr>
-              <w:spacing w:line="360" w:lineRule="auto"/>
-              <w:rPr>
-                <w:sz w:val="24"/>
-                <w:szCs w:val="24"/>
-              </w:rPr>
-            </w:pPr>
-            <w:r>
-              <w:rPr>
-                <w:sz w:val="24"/>
-                <w:szCs w:val="24"/>
-              </w:rPr>
-              <w:t>Authentication checker driver</w:t>
-            </w:r>
-          </w:p>
-        </w:tc>
-      </w:tr>
-    </w:tbl>
-    <w:p>
-      <w:pPr>
-        <w:spacing w:after="480"/>
-      </w:pPr>
-    </w:p>
-    <w:p>
-      <w:pPr>
-        <w:pStyle w:val="Titolo3"/>
-        <w:spacing w:after="480"/>
-      </w:pPr>
-      <w:bookmarkStart w:id="15" w:name="_Toc441100312"/>
-      <w:r>
-        <w:t>3.1.2</w:t>
-      </w:r>
-      <w:r>
-        <w:tab/>
-      </w:r>
-      <w:r>
-        <w:t xml:space="preserve">Integration test case </w:t>
-      </w:r>
-      <w:proofErr w:type="spellStart"/>
-      <w:r>
-        <w:t>I2</w:t>
       </w:r>
       <w:bookmarkEnd w:id="15"/>
       <w:proofErr w:type="spellEnd"/>
@@ -8767,7 +8372,7 @@
                 <w:sz w:val="24"/>
                 <w:szCs w:val="24"/>
               </w:rPr>
-              <w:t>I2</w:t>
+              <w:t>I1</w:t>
             </w:r>
             <w:proofErr w:type="spellEnd"/>
           </w:p>
@@ -8836,35 +8441,37 @@
                 <w:sz w:val="24"/>
                 <w:szCs w:val="24"/>
               </w:rPr>
+              <w:t xml:space="preserve"> Authentication Checker </w:t>
+            </w:r>
+            <w:r>
+              <w:rPr>
+                <w:sz w:val="24"/>
+                <w:szCs w:val="24"/>
+              </w:rPr>
+              <w:t>→</w:t>
+            </w:r>
+            <w:r>
+              <w:rPr>
+                <w:sz w:val="24"/>
+                <w:szCs w:val="24"/>
+              </w:rPr>
               <w:t xml:space="preserve"> </w:t>
             </w:r>
-            <w:r>
-              <w:rPr>
-                <w:sz w:val="24"/>
-                <w:szCs w:val="24"/>
-              </w:rPr>
-              <w:t>Cont</w:t>
-            </w:r>
-            <w:r>
-              <w:rPr>
-                <w:sz w:val="24"/>
-                <w:szCs w:val="24"/>
-              </w:rPr>
-              <w:t xml:space="preserve">roller </w:t>
-            </w:r>
-            <w:r>
-              <w:rPr>
-                <w:sz w:val="24"/>
-                <w:szCs w:val="24"/>
-              </w:rPr>
-              <w:t>→</w:t>
-            </w:r>
-            <w:r>
-              <w:rPr>
-                <w:sz w:val="24"/>
-                <w:szCs w:val="24"/>
-              </w:rPr>
-              <w:t xml:space="preserve"> Authentication Checker</w:t>
+            <w:proofErr w:type="spellStart"/>
+            <w:r>
+              <w:rPr>
+                <w:sz w:val="24"/>
+                <w:szCs w:val="24"/>
+              </w:rPr>
+              <w:t>myTaxiService</w:t>
+            </w:r>
+            <w:proofErr w:type="spellEnd"/>
+            <w:r>
+              <w:rPr>
+                <w:sz w:val="24"/>
+                <w:szCs w:val="24"/>
+              </w:rPr>
+              <w:t xml:space="preserve"> DB</w:t>
             </w:r>
           </w:p>
         </w:tc>
@@ -8925,7 +8532,7 @@
                 <w:sz w:val="24"/>
                 <w:szCs w:val="24"/>
               </w:rPr>
-              <w:t xml:space="preserve"> for Controller</w:t>
+              <w:t xml:space="preserve"> for Authentication Checker</w:t>
             </w:r>
           </w:p>
         </w:tc>
@@ -8985,14 +8592,14 @@
                 <w:sz w:val="24"/>
                 <w:szCs w:val="24"/>
               </w:rPr>
-              <w:t xml:space="preserve">method/functions </w:t>
-            </w:r>
-            <w:r>
-              <w:rPr>
-                <w:sz w:val="24"/>
-                <w:szCs w:val="24"/>
-              </w:rPr>
-              <w:t>are called</w:t>
+              <w:t>method/</w:t>
+            </w:r>
+            <w:r>
+              <w:rPr>
+                <w:sz w:val="24"/>
+                <w:szCs w:val="24"/>
+              </w:rPr>
+              <w:t>functions are called</w:t>
             </w:r>
             <w:r>
               <w:rPr>
@@ -9008,12 +8615,21 @@
               </w:rPr>
               <w:t xml:space="preserve"> in </w:t>
             </w:r>
-            <w:r>
-              <w:rPr>
-                <w:sz w:val="24"/>
-                <w:szCs w:val="24"/>
-              </w:rPr>
-              <w:t>Authentication Checker</w:t>
+            <w:proofErr w:type="spellStart"/>
+            <w:r>
+              <w:rPr>
+                <w:sz w:val="24"/>
+                <w:szCs w:val="24"/>
+              </w:rPr>
+              <w:t>myTaxiService</w:t>
+            </w:r>
+            <w:proofErr w:type="spellEnd"/>
+            <w:r>
+              <w:rPr>
+                <w:sz w:val="24"/>
+                <w:szCs w:val="24"/>
+              </w:rPr>
+              <w:t xml:space="preserve"> DB</w:t>
             </w:r>
           </w:p>
         </w:tc>
@@ -9054,37 +8670,12 @@
                 <w:szCs w:val="24"/>
               </w:rPr>
             </w:pPr>
-            <w:proofErr w:type="spellStart"/>
-            <w:r>
-              <w:rPr>
-                <w:sz w:val="24"/>
-                <w:szCs w:val="24"/>
-              </w:rPr>
-              <w:t>I1</w:t>
-            </w:r>
-            <w:proofErr w:type="spellEnd"/>
-            <w:r>
-              <w:rPr>
-                <w:sz w:val="24"/>
-                <w:szCs w:val="24"/>
-              </w:rPr>
-              <w:t xml:space="preserve"> </w:t>
-            </w:r>
-            <w:proofErr w:type="spellStart"/>
-            <w:r>
-              <w:rPr>
-                <w:sz w:val="24"/>
-                <w:szCs w:val="24"/>
-              </w:rPr>
-              <w:t>succeded</w:t>
-            </w:r>
-            <w:proofErr w:type="spellEnd"/>
-            <w:r>
-              <w:rPr>
-                <w:sz w:val="24"/>
-                <w:szCs w:val="24"/>
-              </w:rPr>
-              <w:t>, Controller driver</w:t>
+            <w:r>
+              <w:rPr>
+                <w:sz w:val="24"/>
+                <w:szCs w:val="24"/>
+              </w:rPr>
+              <w:t>Authentication checker driver</w:t>
             </w:r>
           </w:p>
         </w:tc>
@@ -9100,20 +8691,19 @@
         <w:pStyle w:val="Titolo3"/>
         <w:spacing w:after="480"/>
       </w:pPr>
-      <w:bookmarkStart w:id="16" w:name="_Toc441100313"/>
-      <w:r>
-        <w:t>3.1.</w:t>
-      </w:r>
-      <w:r>
-        <w:t>3</w:t>
+      <w:bookmarkStart w:id="16" w:name="_Toc441100312"/>
+      <w:r>
+        <w:t>3.1.2</w:t>
       </w:r>
       <w:r>
         <w:tab/>
+      </w:r>
+      <w:r>
         <w:t xml:space="preserve">Integration test case </w:t>
       </w:r>
       <w:proofErr w:type="spellStart"/>
       <w:r>
-        <w:t>I3</w:t>
+        <w:t>I2</w:t>
       </w:r>
       <w:bookmarkEnd w:id="16"/>
       <w:proofErr w:type="spellEnd"/>
@@ -9186,7 +8776,7 @@
                 <w:sz w:val="24"/>
                 <w:szCs w:val="24"/>
               </w:rPr>
-              <w:t>I3</w:t>
+              <w:t>I2</w:t>
             </w:r>
             <w:proofErr w:type="spellEnd"/>
           </w:p>
@@ -9255,7 +8845,21 @@
                 <w:sz w:val="24"/>
                 <w:szCs w:val="24"/>
               </w:rPr>
-              <w:t xml:space="preserve"> Authenticator </w:t>
+              <w:t xml:space="preserve"> </w:t>
+            </w:r>
+            <w:r>
+              <w:rPr>
+                <w:sz w:val="24"/>
+                <w:szCs w:val="24"/>
+              </w:rPr>
+              <w:t>Cont</w:t>
+            </w:r>
+            <w:r>
+              <w:rPr>
+                <w:sz w:val="24"/>
+                <w:szCs w:val="24"/>
+              </w:rPr>
+              <w:t xml:space="preserve">roller </w:t>
             </w:r>
             <w:r>
               <w:rPr>
@@ -9269,21 +8873,7 @@
                 <w:sz w:val="24"/>
                 <w:szCs w:val="24"/>
               </w:rPr>
-              <w:t xml:space="preserve"> </w:t>
-            </w:r>
-            <w:r>
-              <w:rPr>
-                <w:sz w:val="24"/>
-                <w:szCs w:val="24"/>
-              </w:rPr>
-              <w:t>Cont</w:t>
-            </w:r>
-            <w:r>
-              <w:rPr>
-                <w:sz w:val="24"/>
-                <w:szCs w:val="24"/>
-              </w:rPr>
-              <w:t>roller</w:t>
+              <w:t xml:space="preserve"> Authentication Checker</w:t>
             </w:r>
           </w:p>
         </w:tc>
@@ -9327,6 +8917,10 @@
           <w:p>
             <w:pPr>
               <w:spacing w:line="360" w:lineRule="auto"/>
+              <w:rPr>
+                <w:sz w:val="24"/>
+                <w:szCs w:val="24"/>
+              </w:rPr>
             </w:pPr>
             <w:r>
               <w:rPr>
@@ -9340,7 +8934,7 @@
                 <w:sz w:val="24"/>
                 <w:szCs w:val="24"/>
               </w:rPr>
-              <w:t xml:space="preserve"> for Authenticator</w:t>
+              <w:t xml:space="preserve"> for Controller</w:t>
             </w:r>
           </w:p>
         </w:tc>
@@ -9428,7 +9022,7 @@
                 <w:sz w:val="24"/>
                 <w:szCs w:val="24"/>
               </w:rPr>
-              <w:t>Controller</w:t>
+              <w:t>Authentication Checker</w:t>
             </w:r>
           </w:p>
         </w:tc>
@@ -9475,14 +9069,7 @@
                 <w:sz w:val="24"/>
                 <w:szCs w:val="24"/>
               </w:rPr>
-              <w:t>I</w:t>
-            </w:r>
-            <w:r>
-              <w:rPr>
-                <w:sz w:val="24"/>
-                <w:szCs w:val="24"/>
-              </w:rPr>
-              <w:t>2</w:t>
+              <w:t>I1</w:t>
             </w:r>
             <w:proofErr w:type="spellEnd"/>
             <w:r>
@@ -9506,7 +9093,7 @@
                 <w:sz w:val="24"/>
                 <w:szCs w:val="24"/>
               </w:rPr>
-              <w:t>, Authenticator driver</w:t>
+              <w:t>, Controller driver</w:t>
             </w:r>
           </w:p>
         </w:tc>
@@ -9514,28 +9101,20 @@
     </w:tbl>
     <w:p>
       <w:pPr>
-        <w:rPr>
-          <w:rFonts w:eastAsiaTheme="majorEastAsia" w:cstheme="majorBidi"/>
-          <w:b/>
-          <w:bCs/>
-          <w:i/>
-          <w:sz w:val="24"/>
-          <w:szCs w:val="26"/>
-        </w:rPr>
-      </w:pPr>
-      <w:r>
-        <w:br w:type="page"/>
-      </w:r>
+        <w:spacing w:after="480"/>
+      </w:pPr>
     </w:p>
     <w:p>
       <w:pPr>
         <w:pStyle w:val="Titolo3"/>
         <w:spacing w:after="480"/>
       </w:pPr>
-      <w:bookmarkStart w:id="17" w:name="_Toc441100314"/>
-      <w:r>
-        <w:lastRenderedPageBreak/>
-        <w:t>3.1.4</w:t>
+      <w:bookmarkStart w:id="17" w:name="_Toc441100313"/>
+      <w:r>
+        <w:t>3.1.</w:t>
+      </w:r>
+      <w:r>
+        <w:t>3</w:t>
       </w:r>
       <w:r>
         <w:tab/>
@@ -9543,7 +9122,7 @@
       </w:r>
       <w:proofErr w:type="spellStart"/>
       <w:r>
-        <w:t>I4</w:t>
+        <w:t>I3</w:t>
       </w:r>
       <w:bookmarkEnd w:id="17"/>
       <w:proofErr w:type="spellEnd"/>
@@ -9616,7 +9195,7 @@
                 <w:sz w:val="24"/>
                 <w:szCs w:val="24"/>
               </w:rPr>
-              <w:t>I4</w:t>
+              <w:t>I3</w:t>
             </w:r>
             <w:proofErr w:type="spellEnd"/>
           </w:p>
@@ -9660,17 +9239,60 @@
             </w:pPr>
             <w:r>
               <w:rPr>
-                <w:sz w:val="24"/>
-                <w:szCs w:val="24"/>
-              </w:rPr>
-              <w:t xml:space="preserve">MyTaxiService web application, MyTaxiService users mobile app, MyTaxiService taxis mobile app → </w:t>
-            </w:r>
-            <w:r>
-              <w:rPr>
-                <w:sz w:val="24"/>
-                <w:szCs w:val="24"/>
-              </w:rPr>
-              <w:t>Authentication Checker</w:t>
+                <w:i/>
+                <w:sz w:val="24"/>
+                <w:szCs w:val="24"/>
+              </w:rPr>
+              <w:t>Driver</w:t>
+            </w:r>
+            <w:r>
+              <w:rPr>
+                <w:sz w:val="24"/>
+                <w:szCs w:val="24"/>
+              </w:rPr>
+              <w:t xml:space="preserve"> </w:t>
+            </w:r>
+            <w:r>
+              <w:rPr>
+                <w:sz w:val="24"/>
+                <w:szCs w:val="24"/>
+              </w:rPr>
+              <w:t>→</w:t>
+            </w:r>
+            <w:r>
+              <w:rPr>
+                <w:sz w:val="24"/>
+                <w:szCs w:val="24"/>
+              </w:rPr>
+              <w:t xml:space="preserve"> Authenticator </w:t>
+            </w:r>
+            <w:r>
+              <w:rPr>
+                <w:sz w:val="24"/>
+                <w:szCs w:val="24"/>
+              </w:rPr>
+              <w:t>→</w:t>
+            </w:r>
+            <w:r>
+              <w:rPr>
+                <w:sz w:val="24"/>
+                <w:szCs w:val="24"/>
+              </w:rPr>
+              <w:t xml:space="preserve"> </w:t>
+            </w:r>
+            <w:r>
+              <w:rPr>
+                <w:sz w:val="24"/>
+                <w:szCs w:val="24"/>
+              </w:rPr>
+              <w:t>Cont</w:t>
+            </w:r>
+            <w:r>
+              <w:rPr>
+                <w:sz w:val="24"/>
+                <w:szCs w:val="24"/>
+              </w:rPr>
+              <w:t>roller</w:t>
             </w:r>
           </w:p>
         </w:tc>
@@ -9714,59 +9336,20 @@
           <w:p>
             <w:pPr>
               <w:spacing w:line="360" w:lineRule="auto"/>
-              <w:rPr>
-                <w:sz w:val="24"/>
-                <w:szCs w:val="24"/>
-              </w:rPr>
-            </w:pPr>
-            <w:r>
-              <w:rPr>
-                <w:sz w:val="24"/>
-                <w:szCs w:val="24"/>
-              </w:rPr>
-              <w:t xml:space="preserve">Create </w:t>
-            </w:r>
-            <w:r>
-              <w:rPr>
-                <w:sz w:val="24"/>
-                <w:szCs w:val="24"/>
-              </w:rPr>
-              <w:t>typical input</w:t>
-            </w:r>
-            <w:r>
-              <w:rPr>
-                <w:sz w:val="24"/>
-                <w:szCs w:val="24"/>
-              </w:rPr>
-              <w:t xml:space="preserve">s </w:t>
-            </w:r>
-            <w:r>
-              <w:rPr>
-                <w:sz w:val="24"/>
-                <w:szCs w:val="24"/>
-              </w:rPr>
-              <w:t xml:space="preserve">for </w:t>
-            </w:r>
-            <w:r>
-              <w:rPr>
-                <w:sz w:val="24"/>
-                <w:szCs w:val="24"/>
-              </w:rPr>
-              <w:t xml:space="preserve">MyTaxiService web application, </w:t>
-            </w:r>
-            <w:r>
-              <w:rPr>
-                <w:sz w:val="24"/>
-                <w:szCs w:val="24"/>
-              </w:rPr>
-              <w:t xml:space="preserve">MyTaxiService users mobile app and </w:t>
-            </w:r>
-            <w:r>
-              <w:rPr>
-                <w:sz w:val="24"/>
-                <w:szCs w:val="24"/>
-              </w:rPr>
-              <w:t>MyTaxiService taxis mobile app</w:t>
+            </w:pPr>
+            <w:r>
+              <w:rPr>
+                <w:sz w:val="24"/>
+                <w:szCs w:val="24"/>
+              </w:rPr>
+              <w:t>Create a typical input</w:t>
+            </w:r>
+            <w:r>
+              <w:rPr>
+                <w:sz w:val="24"/>
+                <w:szCs w:val="24"/>
+              </w:rPr>
+              <w:t xml:space="preserve"> for Authenticator</w:t>
             </w:r>
           </w:p>
         </w:tc>
@@ -9847,7 +9430,14 @@
                 <w:sz w:val="24"/>
                 <w:szCs w:val="24"/>
               </w:rPr>
-              <w:t xml:space="preserve"> in Authentication Checker</w:t>
+              <w:t xml:space="preserve"> in </w:t>
+            </w:r>
+            <w:r>
+              <w:rPr>
+                <w:sz w:val="24"/>
+                <w:szCs w:val="24"/>
+              </w:rPr>
+              <w:t>Controller</w:t>
             </w:r>
           </w:p>
         </w:tc>
@@ -9894,7 +9484,14 @@
                 <w:sz w:val="24"/>
                 <w:szCs w:val="24"/>
               </w:rPr>
-              <w:t>I3</w:t>
+              <w:t>I</w:t>
+            </w:r>
+            <w:r>
+              <w:rPr>
+                <w:sz w:val="24"/>
+                <w:szCs w:val="24"/>
+              </w:rPr>
+              <w:t>2</w:t>
             </w:r>
             <w:proofErr w:type="spellEnd"/>
             <w:r>
@@ -9913,366 +9510,41 @@
               <w:t>succeded</w:t>
             </w:r>
             <w:proofErr w:type="spellEnd"/>
+            <w:r>
+              <w:rPr>
+                <w:sz w:val="24"/>
+                <w:szCs w:val="24"/>
+              </w:rPr>
+              <w:t>, Authenticator driver</w:t>
+            </w:r>
           </w:p>
         </w:tc>
       </w:tr>
     </w:tbl>
     <w:p>
       <w:pPr>
-        <w:spacing w:after="720"/>
-      </w:pPr>
+        <w:rPr>
+          <w:rFonts w:eastAsiaTheme="majorEastAsia" w:cstheme="majorBidi"/>
+          <w:b/>
+          <w:bCs/>
+          <w:i/>
+          <w:sz w:val="24"/>
+          <w:szCs w:val="26"/>
+        </w:rPr>
+      </w:pPr>
+      <w:r>
+        <w:br w:type="page"/>
+      </w:r>
     </w:p>
     <w:p>
-      <w:r>
-        <w:br w:type="page"/>
-      </w:r>
-    </w:p>
-    <w:p>
-      <w:pPr>
-        <w:pStyle w:val="Titolo2"/>
-        <w:spacing w:after="480"/>
-      </w:pPr>
-      <w:bookmarkStart w:id="18" w:name="_Toc441100315"/>
-      <w:r>
-        <w:lastRenderedPageBreak/>
-        <w:t>3.2</w:t>
-      </w:r>
-      <w:r>
-        <w:tab/>
-        <w:t>Taxi driver handling subsystem test procedure</w:t>
-      </w:r>
-      <w:bookmarkEnd w:id="18"/>
-    </w:p>
-    <w:tbl>
-      <w:tblPr>
-        <w:tblStyle w:val="Grigliatabella"/>
-        <w:tblW w:w="5000" w:type="pct"/>
-        <w:tblLook w:val="04A0" w:firstRow="1" w:lastRow="0" w:firstColumn="1" w:lastColumn="0" w:noHBand="0" w:noVBand="1"/>
-      </w:tblPr>
-      <w:tblGrid>
-        <w:gridCol w:w="3111"/>
-        <w:gridCol w:w="5905"/>
-      </w:tblGrid>
-      <w:tr>
-        <w:tc>
-          <w:tcPr>
-            <w:tcW w:w="3085" w:type="dxa"/>
-          </w:tcPr>
-          <w:p>
-            <w:pPr>
-              <w:rPr>
-                <w:b/>
-                <w:sz w:val="24"/>
-                <w:szCs w:val="24"/>
-              </w:rPr>
-            </w:pPr>
-            <w:r>
-              <w:rPr>
-                <w:b/>
-                <w:sz w:val="24"/>
-                <w:szCs w:val="24"/>
-              </w:rPr>
-              <w:t>Test procedure identifier</w:t>
-            </w:r>
-          </w:p>
-        </w:tc>
-        <w:tc>
-          <w:tcPr>
-            <w:tcW w:w="5855" w:type="dxa"/>
-          </w:tcPr>
-          <w:p>
-            <w:pPr>
-              <w:spacing w:line="360" w:lineRule="auto"/>
-              <w:rPr>
-                <w:sz w:val="24"/>
-                <w:szCs w:val="24"/>
-              </w:rPr>
-            </w:pPr>
-            <w:proofErr w:type="spellStart"/>
-            <w:r>
-              <w:rPr>
-                <w:sz w:val="24"/>
-                <w:szCs w:val="24"/>
-              </w:rPr>
-              <w:t>TDHS-TP</w:t>
-            </w:r>
-            <w:proofErr w:type="spellEnd"/>
-          </w:p>
-        </w:tc>
-      </w:tr>
-      <w:tr>
-        <w:tc>
-          <w:tcPr>
-            <w:tcW w:w="3085" w:type="dxa"/>
-          </w:tcPr>
-          <w:p>
-            <w:pPr>
-              <w:rPr>
-                <w:b/>
-                <w:sz w:val="24"/>
-                <w:szCs w:val="24"/>
-              </w:rPr>
-            </w:pPr>
-            <w:r>
-              <w:rPr>
-                <w:b/>
-                <w:sz w:val="24"/>
-                <w:szCs w:val="24"/>
-              </w:rPr>
-              <w:t>Purpose</w:t>
-            </w:r>
-          </w:p>
-        </w:tc>
-        <w:tc>
-          <w:tcPr>
-            <w:tcW w:w="5855" w:type="dxa"/>
-          </w:tcPr>
-          <w:p>
-            <w:pPr>
-              <w:spacing w:after="120" w:line="360" w:lineRule="auto"/>
-              <w:rPr>
-                <w:sz w:val="24"/>
-                <w:szCs w:val="24"/>
-              </w:rPr>
-            </w:pPr>
-            <w:r>
-              <w:rPr>
-                <w:sz w:val="24"/>
-                <w:szCs w:val="24"/>
-              </w:rPr>
-              <w:t xml:space="preserve">This test procedure verifies whether the </w:t>
-            </w:r>
-            <w:r>
-              <w:rPr>
-                <w:sz w:val="24"/>
-                <w:szCs w:val="24"/>
-              </w:rPr>
-              <w:t>Taxi driver handling subsystem</w:t>
-            </w:r>
-            <w:r>
-              <w:rPr>
-                <w:sz w:val="24"/>
-                <w:szCs w:val="24"/>
-              </w:rPr>
-              <w:t>:</w:t>
-            </w:r>
-          </w:p>
-          <w:p>
-            <w:pPr>
-              <w:pStyle w:val="Paragrafoelenco"/>
-              <w:numPr>
-                <w:ilvl w:val="0"/>
-                <w:numId w:val="18"/>
-              </w:numPr>
-              <w:spacing w:line="360" w:lineRule="auto"/>
-              <w:ind w:left="492" w:hanging="284"/>
-              <w:rPr>
-                <w:sz w:val="24"/>
-                <w:szCs w:val="24"/>
-              </w:rPr>
-            </w:pPr>
-            <w:r>
-              <w:rPr>
-                <w:sz w:val="24"/>
-                <w:szCs w:val="24"/>
-              </w:rPr>
-              <w:t xml:space="preserve">Correctly handles </w:t>
-            </w:r>
-            <w:r>
-              <w:rPr>
-                <w:sz w:val="24"/>
-                <w:szCs w:val="24"/>
-              </w:rPr>
-              <w:t>taxi driver</w:t>
-            </w:r>
-            <w:r>
-              <w:rPr>
-                <w:sz w:val="24"/>
-                <w:szCs w:val="24"/>
-              </w:rPr>
-              <w:t>’s</w:t>
-            </w:r>
-            <w:r>
-              <w:rPr>
-                <w:sz w:val="24"/>
-                <w:szCs w:val="24"/>
-              </w:rPr>
-              <w:t xml:space="preserve"> position input</w:t>
-            </w:r>
-          </w:p>
-          <w:p>
-            <w:pPr>
-              <w:pStyle w:val="Paragrafoelenco"/>
-              <w:numPr>
-                <w:ilvl w:val="0"/>
-                <w:numId w:val="18"/>
-              </w:numPr>
-              <w:spacing w:line="360" w:lineRule="auto"/>
-              <w:ind w:left="492" w:hanging="284"/>
-              <w:rPr>
-                <w:sz w:val="24"/>
-                <w:szCs w:val="24"/>
-              </w:rPr>
-            </w:pPr>
-            <w:r>
-              <w:rPr>
-                <w:sz w:val="24"/>
-                <w:szCs w:val="24"/>
-              </w:rPr>
-              <w:t xml:space="preserve">Correctly handles </w:t>
-            </w:r>
-            <w:r>
-              <w:rPr>
-                <w:sz w:val="24"/>
-                <w:szCs w:val="24"/>
-              </w:rPr>
-              <w:t>Ride requests inputs</w:t>
-            </w:r>
-          </w:p>
-          <w:p>
-            <w:pPr>
-              <w:pStyle w:val="Paragrafoelenco"/>
-              <w:numPr>
-                <w:ilvl w:val="0"/>
-                <w:numId w:val="18"/>
-              </w:numPr>
-              <w:spacing w:line="360" w:lineRule="auto"/>
-              <w:ind w:left="492" w:hanging="284"/>
-              <w:rPr>
-                <w:sz w:val="24"/>
-                <w:szCs w:val="24"/>
-              </w:rPr>
-            </w:pPr>
-            <w:r>
-              <w:rPr>
-                <w:sz w:val="24"/>
-                <w:szCs w:val="24"/>
-              </w:rPr>
-              <w:t>Correctly outputs taxi driver’s data (</w:t>
-            </w:r>
-            <w:r>
-              <w:rPr>
-                <w:sz w:val="24"/>
-                <w:szCs w:val="24"/>
-              </w:rPr>
-              <w:t xml:space="preserve">ID, </w:t>
-            </w:r>
-            <w:r>
-              <w:rPr>
-                <w:sz w:val="24"/>
-                <w:szCs w:val="24"/>
-              </w:rPr>
-              <w:t xml:space="preserve">position, availability </w:t>
-            </w:r>
-            <w:proofErr w:type="spellStart"/>
-            <w:r>
-              <w:rPr>
-                <w:sz w:val="24"/>
-                <w:szCs w:val="24"/>
-              </w:rPr>
-              <w:t>etc</w:t>
-            </w:r>
-            <w:proofErr w:type="spellEnd"/>
-            <w:r>
-              <w:rPr>
-                <w:sz w:val="24"/>
-                <w:szCs w:val="24"/>
-              </w:rPr>
-              <w:t>…)</w:t>
-            </w:r>
-          </w:p>
-          <w:p>
-            <w:pPr>
-              <w:pStyle w:val="Paragrafoelenco"/>
-              <w:numPr>
-                <w:ilvl w:val="0"/>
-                <w:numId w:val="18"/>
-              </w:numPr>
-              <w:spacing w:line="360" w:lineRule="auto"/>
-              <w:ind w:left="492" w:hanging="284"/>
-              <w:rPr>
-                <w:sz w:val="24"/>
-                <w:szCs w:val="24"/>
-              </w:rPr>
-            </w:pPr>
-            <w:r>
-              <w:rPr>
-                <w:sz w:val="24"/>
-                <w:szCs w:val="24"/>
-              </w:rPr>
-              <w:t xml:space="preserve">Correctly (fairly) manages taxi drivers queue </w:t>
-            </w:r>
-          </w:p>
-        </w:tc>
-      </w:tr>
-      <w:tr>
-        <w:tc>
-          <w:tcPr>
-            <w:tcW w:w="3085" w:type="dxa"/>
-          </w:tcPr>
-          <w:p>
-            <w:pPr>
-              <w:rPr>
-                <w:b/>
-                <w:sz w:val="24"/>
-                <w:szCs w:val="24"/>
-              </w:rPr>
-            </w:pPr>
-            <w:r>
-              <w:rPr>
-                <w:b/>
-                <w:sz w:val="24"/>
-                <w:szCs w:val="24"/>
-              </w:rPr>
-              <w:t>Procedure steps</w:t>
-            </w:r>
-          </w:p>
-        </w:tc>
-        <w:tc>
-          <w:tcPr>
-            <w:tcW w:w="5855" w:type="dxa"/>
-          </w:tcPr>
-          <w:p>
-            <w:pPr>
-              <w:spacing w:line="360" w:lineRule="auto"/>
-              <w:rPr>
-                <w:sz w:val="24"/>
-                <w:szCs w:val="24"/>
-              </w:rPr>
-            </w:pPr>
-            <w:r>
-              <w:rPr>
-                <w:sz w:val="24"/>
-                <w:szCs w:val="24"/>
-              </w:rPr>
-              <w:t xml:space="preserve">Execute </w:t>
-            </w:r>
-            <w:proofErr w:type="spellStart"/>
-            <w:r>
-              <w:rPr>
-                <w:sz w:val="24"/>
-                <w:szCs w:val="24"/>
-              </w:rPr>
-              <w:t>I5</w:t>
-            </w:r>
-            <w:proofErr w:type="spellEnd"/>
-          </w:p>
-        </w:tc>
-      </w:tr>
-    </w:tbl>
-    <w:p>
-      <w:pPr>
-        <w:spacing w:after="480"/>
-      </w:pPr>
-    </w:p>
-    <w:p>
       <w:pPr>
         <w:pStyle w:val="Titolo3"/>
         <w:spacing w:after="480"/>
       </w:pPr>
-      <w:bookmarkStart w:id="19" w:name="_Toc441100316"/>
-      <w:r>
-        <w:t>3.2.1</w:t>
+      <w:bookmarkStart w:id="18" w:name="_Toc441100314"/>
+      <w:r>
+        <w:lastRenderedPageBreak/>
+        <w:t>3.1.4</w:t>
       </w:r>
       <w:r>
         <w:tab/>
@@ -10280,12 +9552,9 @@
       </w:r>
       <w:proofErr w:type="spellStart"/>
       <w:r>
-        <w:t>I</w:t>
-      </w:r>
-      <w:r>
-        <w:t>5</w:t>
-      </w:r>
-      <w:bookmarkEnd w:id="19"/>
+        <w:t>I4</w:t>
+      </w:r>
+      <w:bookmarkEnd w:id="18"/>
       <w:proofErr w:type="spellEnd"/>
     </w:p>
     <w:tbl>
@@ -10356,7 +9625,7 @@
                 <w:sz w:val="24"/>
                 <w:szCs w:val="24"/>
               </w:rPr>
-              <w:t>I5</w:t>
+              <w:t>I4</w:t>
             </w:r>
             <w:proofErr w:type="spellEnd"/>
           </w:p>
@@ -10400,26 +9669,17 @@
             </w:pPr>
             <w:r>
               <w:rPr>
-                <w:i/>
-                <w:sz w:val="24"/>
-                <w:szCs w:val="24"/>
-              </w:rPr>
-              <w:t>Driver</w:t>
-            </w:r>
-            <w:r>
-              <w:rPr>
-                <w:b/>
-                <w:sz w:val="24"/>
-                <w:szCs w:val="24"/>
-              </w:rPr>
-              <w:t xml:space="preserve"> </w:t>
-            </w:r>
-            <w:r>
-              <w:rPr>
-                <w:sz w:val="24"/>
-                <w:szCs w:val="24"/>
-              </w:rPr>
-              <w:t>→ Taxi driver handler → Taxi driver queue manager</w:t>
+                <w:sz w:val="24"/>
+                <w:szCs w:val="24"/>
+              </w:rPr>
+              <w:t xml:space="preserve">MyTaxiService web application, MyTaxiService users mobile app, MyTaxiService taxis mobile app → </w:t>
+            </w:r>
+            <w:r>
+              <w:rPr>
+                <w:sz w:val="24"/>
+                <w:szCs w:val="24"/>
+              </w:rPr>
+              <w:t>Authentication Checker</w:t>
             </w:r>
           </w:p>
         </w:tc>
@@ -10473,21 +9733,49 @@
                 <w:sz w:val="24"/>
                 <w:szCs w:val="24"/>
               </w:rPr>
-              <w:t xml:space="preserve">Create a typical </w:t>
-            </w:r>
-            <w:r>
-              <w:rPr>
-                <w:sz w:val="24"/>
-                <w:szCs w:val="24"/>
-              </w:rPr>
-              <w:t>input</w:t>
-            </w:r>
-            <w:r>
-              <w:rPr>
-                <w:sz w:val="24"/>
-                <w:szCs w:val="24"/>
-              </w:rPr>
-              <w:t xml:space="preserve"> for Taxi driver handler</w:t>
+              <w:t xml:space="preserve">Create </w:t>
+            </w:r>
+            <w:r>
+              <w:rPr>
+                <w:sz w:val="24"/>
+                <w:szCs w:val="24"/>
+              </w:rPr>
+              <w:t>typical input</w:t>
+            </w:r>
+            <w:r>
+              <w:rPr>
+                <w:sz w:val="24"/>
+                <w:szCs w:val="24"/>
+              </w:rPr>
+              <w:t xml:space="preserve">s </w:t>
+            </w:r>
+            <w:r>
+              <w:rPr>
+                <w:sz w:val="24"/>
+                <w:szCs w:val="24"/>
+              </w:rPr>
+              <w:t xml:space="preserve">for </w:t>
+            </w:r>
+            <w:r>
+              <w:rPr>
+                <w:sz w:val="24"/>
+                <w:szCs w:val="24"/>
+              </w:rPr>
+              <w:t xml:space="preserve">MyTaxiService web application, </w:t>
+            </w:r>
+            <w:r>
+              <w:rPr>
+                <w:sz w:val="24"/>
+                <w:szCs w:val="24"/>
+              </w:rPr>
+              <w:t xml:space="preserve">MyTaxiService users mobile app and </w:t>
+            </w:r>
+            <w:r>
+              <w:rPr>
+                <w:sz w:val="24"/>
+                <w:szCs w:val="24"/>
+              </w:rPr>
+              <w:t>MyTaxiService taxis mobile app</w:t>
             </w:r>
           </w:p>
         </w:tc>
@@ -10540,7 +9828,21 @@
                 <w:sz w:val="24"/>
                 <w:szCs w:val="24"/>
               </w:rPr>
-              <w:t>rect method/functions are called</w:t>
+              <w:t xml:space="preserve">rect </w:t>
+            </w:r>
+            <w:r>
+              <w:rPr>
+                <w:sz w:val="24"/>
+                <w:szCs w:val="24"/>
+              </w:rPr>
+              <w:t xml:space="preserve">method/functions </w:t>
+            </w:r>
+            <w:r>
+              <w:rPr>
+                <w:sz w:val="24"/>
+                <w:szCs w:val="24"/>
+              </w:rPr>
+              <w:t>are called</w:t>
             </w:r>
             <w:r>
               <w:rPr>
@@ -10554,14 +9856,7 @@
                 <w:sz w:val="24"/>
                 <w:szCs w:val="24"/>
               </w:rPr>
-              <w:t xml:space="preserve"> in </w:t>
-            </w:r>
-            <w:r>
-              <w:rPr>
-                <w:sz w:val="24"/>
-                <w:szCs w:val="24"/>
-              </w:rPr>
-              <w:t>Taxi driver queue manager</w:t>
+              <w:t xml:space="preserve"> in Authentication Checker</w:t>
             </w:r>
           </w:p>
         </w:tc>
@@ -10602,13 +9897,31 @@
                 <w:szCs w:val="24"/>
               </w:rPr>
             </w:pPr>
-            <w:r>
-              <w:rPr>
-                <w:sz w:val="24"/>
-                <w:szCs w:val="24"/>
-              </w:rPr>
-              <w:t>Taxi driver handler driver</w:t>
-            </w:r>
+            <w:proofErr w:type="spellStart"/>
+            <w:r>
+              <w:rPr>
+                <w:sz w:val="24"/>
+                <w:szCs w:val="24"/>
+              </w:rPr>
+              <w:t>I3</w:t>
+            </w:r>
+            <w:proofErr w:type="spellEnd"/>
+            <w:r>
+              <w:rPr>
+                <w:sz w:val="24"/>
+                <w:szCs w:val="24"/>
+              </w:rPr>
+              <w:t xml:space="preserve"> </w:t>
+            </w:r>
+            <w:proofErr w:type="spellStart"/>
+            <w:r>
+              <w:rPr>
+                <w:sz w:val="24"/>
+                <w:szCs w:val="24"/>
+              </w:rPr>
+              <w:t>succeded</w:t>
+            </w:r>
+            <w:proofErr w:type="spellEnd"/>
           </w:p>
         </w:tc>
       </w:tr>
@@ -10627,31 +9940,17 @@
       <w:pPr>
         <w:pStyle w:val="Titolo2"/>
         <w:spacing w:after="480"/>
-        <w:rPr>
-          <w:szCs w:val="24"/>
-        </w:rPr>
-      </w:pPr>
-      <w:bookmarkStart w:id="20" w:name="_Toc441100317"/>
+      </w:pPr>
+      <w:bookmarkStart w:id="19" w:name="_Toc441100315"/>
       <w:r>
         <w:lastRenderedPageBreak/>
-        <w:t>3.3</w:t>
+        <w:t>3.2</w:t>
       </w:r>
       <w:r>
         <w:tab/>
-      </w:r>
-      <w:r>
-        <w:rPr>
-          <w:szCs w:val="24"/>
-        </w:rPr>
-        <w:t>Ride handling subsystem</w:t>
-      </w:r>
-      <w:r>
-        <w:rPr>
-          <w:szCs w:val="24"/>
-        </w:rPr>
-        <w:t xml:space="preserve"> test procedure</w:t>
-      </w:r>
-      <w:bookmarkEnd w:id="20"/>
+        <w:t>Taxi driver handling subsystem test procedure</w:t>
+      </w:r>
+      <w:bookmarkEnd w:id="19"/>
     </w:p>
     <w:tbl>
       <w:tblPr>
@@ -10704,14 +10003,7 @@
                 <w:sz w:val="24"/>
                 <w:szCs w:val="24"/>
               </w:rPr>
-              <w:t>RHS</w:t>
-            </w:r>
-            <w:r>
-              <w:rPr>
-                <w:sz w:val="24"/>
-                <w:szCs w:val="24"/>
-              </w:rPr>
-              <w:t>-TP</w:t>
+              <w:t>TDHS-TP</w:t>
             </w:r>
             <w:proofErr w:type="spellEnd"/>
           </w:p>
@@ -10759,28 +10051,19 @@
               </w:rPr>
               <w:t xml:space="preserve">This test procedure verifies whether the </w:t>
             </w:r>
-            <w:proofErr w:type="spellStart"/>
-            <w:r>
-              <w:rPr>
-                <w:sz w:val="24"/>
-                <w:szCs w:val="24"/>
-              </w:rPr>
-              <w:t>Rie</w:t>
-            </w:r>
-            <w:proofErr w:type="spellEnd"/>
-            <w:r>
-              <w:rPr>
-                <w:sz w:val="24"/>
-                <w:szCs w:val="24"/>
-              </w:rPr>
-              <w:t xml:space="preserve"> </w:t>
-            </w:r>
-            <w:r>
-              <w:rPr>
-                <w:sz w:val="24"/>
-                <w:szCs w:val="24"/>
-              </w:rPr>
-              <w:t>handling subsystem:</w:t>
+            <w:r>
+              <w:rPr>
+                <w:sz w:val="24"/>
+                <w:szCs w:val="24"/>
+              </w:rPr>
+              <w:t>Taxi driver handling subsystem</w:t>
+            </w:r>
+            <w:r>
+              <w:rPr>
+                <w:sz w:val="24"/>
+                <w:szCs w:val="24"/>
+              </w:rPr>
+              <w:t>:</w:t>
             </w:r>
           </w:p>
           <w:p>
@@ -10809,7 +10092,21 @@
                 <w:sz w:val="24"/>
                 <w:szCs w:val="24"/>
               </w:rPr>
-              <w:t>clients input</w:t>
+              <w:t>taxi driver</w:t>
+            </w:r>
+            <w:r>
+              <w:rPr>
+                <w:sz w:val="24"/>
+                <w:szCs w:val="24"/>
+              </w:rPr>
+              <w:t>’s</w:t>
+            </w:r>
+            <w:r>
+              <w:rPr>
+                <w:sz w:val="24"/>
+                <w:szCs w:val="24"/>
+              </w:rPr>
+              <w:t xml:space="preserve"> position input</w:t>
             </w:r>
           </w:p>
           <w:p>
@@ -10838,28 +10135,7 @@
                 <w:sz w:val="24"/>
                 <w:szCs w:val="24"/>
               </w:rPr>
-              <w:t>r</w:t>
-            </w:r>
-            <w:r>
-              <w:rPr>
-                <w:sz w:val="24"/>
-                <w:szCs w:val="24"/>
-              </w:rPr>
-              <w:t xml:space="preserve">ide requests </w:t>
-            </w:r>
-            <w:r>
-              <w:rPr>
-                <w:sz w:val="24"/>
-                <w:szCs w:val="24"/>
-              </w:rPr>
-              <w:t xml:space="preserve">client </w:t>
-            </w:r>
-            <w:r>
-              <w:rPr>
-                <w:sz w:val="24"/>
-                <w:szCs w:val="24"/>
-              </w:rPr>
-              <w:t>inputs</w:t>
+              <w:t>Ride requests inputs</w:t>
             </w:r>
           </w:p>
           <w:p>
@@ -10881,28 +10157,59 @@
                 <w:sz w:val="24"/>
                 <w:szCs w:val="24"/>
               </w:rPr>
-              <w:t xml:space="preserve">Correctly </w:t>
-            </w:r>
-            <w:r>
-              <w:rPr>
-                <w:sz w:val="24"/>
-                <w:szCs w:val="24"/>
-              </w:rPr>
-              <w:t xml:space="preserve">outputs </w:t>
-            </w:r>
-            <w:r>
-              <w:rPr>
-                <w:sz w:val="24"/>
-                <w:szCs w:val="24"/>
-              </w:rPr>
-              <w:t xml:space="preserve">ride request </w:t>
-            </w:r>
-            <w:r>
-              <w:rPr>
-                <w:sz w:val="24"/>
-                <w:szCs w:val="24"/>
-              </w:rPr>
-              <w:t>results to clients</w:t>
+              <w:t>Correctly outputs taxi driver’s data (</w:t>
+            </w:r>
+            <w:r>
+              <w:rPr>
+                <w:sz w:val="24"/>
+                <w:szCs w:val="24"/>
+              </w:rPr>
+              <w:t xml:space="preserve">ID, </w:t>
+            </w:r>
+            <w:r>
+              <w:rPr>
+                <w:sz w:val="24"/>
+                <w:szCs w:val="24"/>
+              </w:rPr>
+              <w:t xml:space="preserve">position, availability </w:t>
+            </w:r>
+            <w:proofErr w:type="spellStart"/>
+            <w:r>
+              <w:rPr>
+                <w:sz w:val="24"/>
+                <w:szCs w:val="24"/>
+              </w:rPr>
+              <w:t>etc</w:t>
+            </w:r>
+            <w:proofErr w:type="spellEnd"/>
+            <w:r>
+              <w:rPr>
+                <w:sz w:val="24"/>
+                <w:szCs w:val="24"/>
+              </w:rPr>
+              <w:t>…)</w:t>
+            </w:r>
+          </w:p>
+          <w:p>
+            <w:pPr>
+              <w:pStyle w:val="Paragrafoelenco"/>
+              <w:numPr>
+                <w:ilvl w:val="0"/>
+                <w:numId w:val="18"/>
+              </w:numPr>
+              <w:spacing w:line="360" w:lineRule="auto"/>
+              <w:ind w:left="492" w:hanging="284"/>
+              <w:rPr>
+                <w:sz w:val="24"/>
+                <w:szCs w:val="24"/>
+              </w:rPr>
+            </w:pPr>
+            <w:r>
+              <w:rPr>
+                <w:sz w:val="24"/>
+                <w:szCs w:val="24"/>
+              </w:rPr>
+              <w:t xml:space="preserve">Correctly (fairly) manages taxi drivers queue </w:t>
             </w:r>
           </w:p>
         </w:tc>
@@ -10955,32 +10262,9 @@
                 <w:sz w:val="24"/>
                 <w:szCs w:val="24"/>
               </w:rPr>
-              <w:t>I6</w:t>
+              <w:t>I5</w:t>
             </w:r>
             <w:proofErr w:type="spellEnd"/>
-            <w:r>
-              <w:rPr>
-                <w:sz w:val="24"/>
-                <w:szCs w:val="24"/>
-              </w:rPr>
-              <w:t xml:space="preserve"> and </w:t>
-            </w:r>
-            <w:proofErr w:type="spellStart"/>
-            <w:r>
-              <w:rPr>
-                <w:sz w:val="24"/>
-                <w:szCs w:val="24"/>
-              </w:rPr>
-              <w:t>I7</w:t>
-            </w:r>
-            <w:proofErr w:type="spellEnd"/>
-            <w:r>
-              <w:rPr>
-                <w:sz w:val="24"/>
-                <w:szCs w:val="24"/>
-              </w:rPr>
-              <w:t xml:space="preserve"> in this precise order</w:t>
-            </w:r>
           </w:p>
         </w:tc>
       </w:tr>
@@ -10995,9 +10279,9 @@
         <w:pStyle w:val="Titolo3"/>
         <w:spacing w:after="480"/>
       </w:pPr>
-      <w:bookmarkStart w:id="21" w:name="_Toc441100318"/>
-      <w:r>
-        <w:t>3.3.1</w:t>
+      <w:bookmarkStart w:id="20" w:name="_Toc441100316"/>
+      <w:r>
+        <w:t>3.2.1</w:t>
       </w:r>
       <w:r>
         <w:tab/>
@@ -11005,9 +10289,12 @@
       </w:r>
       <w:proofErr w:type="spellStart"/>
       <w:r>
-        <w:t>I6</w:t>
-      </w:r>
-      <w:bookmarkEnd w:id="21"/>
+        <w:t>I</w:t>
+      </w:r>
+      <w:r>
+        <w:t>5</w:t>
+      </w:r>
+      <w:bookmarkEnd w:id="20"/>
       <w:proofErr w:type="spellEnd"/>
     </w:p>
     <w:tbl>
@@ -11078,7 +10365,7 @@
                 <w:sz w:val="24"/>
                 <w:szCs w:val="24"/>
               </w:rPr>
-              <w:t>I6</w:t>
+              <w:t>I5</w:t>
             </w:r>
             <w:proofErr w:type="spellEnd"/>
           </w:p>
@@ -11141,28 +10428,7 @@
                 <w:sz w:val="24"/>
                 <w:szCs w:val="24"/>
               </w:rPr>
-              <w:t xml:space="preserve">→ </w:t>
-            </w:r>
-            <w:r>
-              <w:rPr>
-                <w:sz w:val="24"/>
-                <w:szCs w:val="24"/>
-              </w:rPr>
-              <w:t>Ride request handler</w:t>
-            </w:r>
-            <w:r>
-              <w:rPr>
-                <w:sz w:val="24"/>
-                <w:szCs w:val="24"/>
-              </w:rPr>
-              <w:t xml:space="preserve"> → Taxi driver </w:t>
-            </w:r>
-            <w:r>
-              <w:rPr>
-                <w:sz w:val="24"/>
-                <w:szCs w:val="24"/>
-              </w:rPr>
-              <w:t>handler subsystem</w:t>
+              <w:t>→ Taxi driver handler → Taxi driver queue manager</w:t>
             </w:r>
           </w:p>
         </w:tc>
@@ -11216,21 +10482,21 @@
                 <w:sz w:val="24"/>
                 <w:szCs w:val="24"/>
               </w:rPr>
-              <w:t xml:space="preserve">Create a typical input </w:t>
-            </w:r>
-            <w:r>
-              <w:rPr>
-                <w:sz w:val="24"/>
-                <w:szCs w:val="24"/>
-              </w:rPr>
-              <w:t xml:space="preserve">for </w:t>
-            </w:r>
-            <w:r>
-              <w:rPr>
-                <w:sz w:val="24"/>
-                <w:szCs w:val="24"/>
-              </w:rPr>
-              <w:t>Ride request handler</w:t>
+              <w:t xml:space="preserve">Create a typical </w:t>
+            </w:r>
+            <w:r>
+              <w:rPr>
+                <w:sz w:val="24"/>
+                <w:szCs w:val="24"/>
+              </w:rPr>
+              <w:t>input</w:t>
+            </w:r>
+            <w:r>
+              <w:rPr>
+                <w:sz w:val="24"/>
+                <w:szCs w:val="24"/>
+              </w:rPr>
+              <w:t xml:space="preserve"> for Taxi driver handler</w:t>
             </w:r>
           </w:p>
         </w:tc>
@@ -11304,7 +10570,7 @@
                 <w:sz w:val="24"/>
                 <w:szCs w:val="24"/>
               </w:rPr>
-              <w:t>Taxi driver handler subsystem</w:t>
+              <w:t>Taxi driver queue manager</w:t>
             </w:r>
           </w:p>
         </w:tc>
@@ -11350,7 +10616,7 @@
                 <w:sz w:val="24"/>
                 <w:szCs w:val="24"/>
               </w:rPr>
-              <w:t>Ride request handler driver</w:t>
+              <w:t>Taxi driver handler driver</w:t>
             </w:r>
           </w:p>
         </w:tc>
@@ -11358,7 +10624,7 @@
     </w:tbl>
     <w:p>
       <w:pPr>
-        <w:spacing w:after="480"/>
+        <w:spacing w:after="720"/>
       </w:pPr>
     </w:p>
     <w:p>
@@ -11368,13 +10634,379 @@
     </w:p>
     <w:p>
       <w:pPr>
+        <w:pStyle w:val="Titolo2"/>
+        <w:spacing w:after="480"/>
+        <w:rPr>
+          <w:szCs w:val="24"/>
+        </w:rPr>
+      </w:pPr>
+      <w:bookmarkStart w:id="21" w:name="_Toc441100317"/>
+      <w:r>
+        <w:lastRenderedPageBreak/>
+        <w:t>3.3</w:t>
+      </w:r>
+      <w:r>
+        <w:tab/>
+      </w:r>
+      <w:r>
+        <w:rPr>
+          <w:szCs w:val="24"/>
+        </w:rPr>
+        <w:t>Ride handling subsystem</w:t>
+      </w:r>
+      <w:r>
+        <w:rPr>
+          <w:szCs w:val="24"/>
+        </w:rPr>
+        <w:t xml:space="preserve"> test procedure</w:t>
+      </w:r>
+      <w:bookmarkEnd w:id="21"/>
+    </w:p>
+    <w:tbl>
+      <w:tblPr>
+        <w:tblStyle w:val="Grigliatabella"/>
+        <w:tblW w:w="5000" w:type="pct"/>
+        <w:tblLook w:val="04A0" w:firstRow="1" w:lastRow="0" w:firstColumn="1" w:lastColumn="0" w:noHBand="0" w:noVBand="1"/>
+      </w:tblPr>
+      <w:tblGrid>
+        <w:gridCol w:w="3111"/>
+        <w:gridCol w:w="5905"/>
+      </w:tblGrid>
+      <w:tr>
+        <w:tc>
+          <w:tcPr>
+            <w:tcW w:w="3085" w:type="dxa"/>
+          </w:tcPr>
+          <w:p>
+            <w:pPr>
+              <w:rPr>
+                <w:b/>
+                <w:sz w:val="24"/>
+                <w:szCs w:val="24"/>
+              </w:rPr>
+            </w:pPr>
+            <w:r>
+              <w:rPr>
+                <w:b/>
+                <w:sz w:val="24"/>
+                <w:szCs w:val="24"/>
+              </w:rPr>
+              <w:t>Test procedure identifier</w:t>
+            </w:r>
+          </w:p>
+        </w:tc>
+        <w:tc>
+          <w:tcPr>
+            <w:tcW w:w="5855" w:type="dxa"/>
+          </w:tcPr>
+          <w:p>
+            <w:pPr>
+              <w:spacing w:line="360" w:lineRule="auto"/>
+              <w:rPr>
+                <w:sz w:val="24"/>
+                <w:szCs w:val="24"/>
+              </w:rPr>
+            </w:pPr>
+            <w:proofErr w:type="spellStart"/>
+            <w:r>
+              <w:rPr>
+                <w:sz w:val="24"/>
+                <w:szCs w:val="24"/>
+              </w:rPr>
+              <w:t>RHS</w:t>
+            </w:r>
+            <w:r>
+              <w:rPr>
+                <w:sz w:val="24"/>
+                <w:szCs w:val="24"/>
+              </w:rPr>
+              <w:t>-TP</w:t>
+            </w:r>
+            <w:proofErr w:type="spellEnd"/>
+          </w:p>
+        </w:tc>
+      </w:tr>
+      <w:tr>
+        <w:tc>
+          <w:tcPr>
+            <w:tcW w:w="3085" w:type="dxa"/>
+          </w:tcPr>
+          <w:p>
+            <w:pPr>
+              <w:rPr>
+                <w:b/>
+                <w:sz w:val="24"/>
+                <w:szCs w:val="24"/>
+              </w:rPr>
+            </w:pPr>
+            <w:r>
+              <w:rPr>
+                <w:b/>
+                <w:sz w:val="24"/>
+                <w:szCs w:val="24"/>
+              </w:rPr>
+              <w:t>Purpose</w:t>
+            </w:r>
+          </w:p>
+        </w:tc>
+        <w:tc>
+          <w:tcPr>
+            <w:tcW w:w="5855" w:type="dxa"/>
+          </w:tcPr>
+          <w:p>
+            <w:pPr>
+              <w:spacing w:after="120" w:line="360" w:lineRule="auto"/>
+              <w:rPr>
+                <w:sz w:val="24"/>
+                <w:szCs w:val="24"/>
+              </w:rPr>
+            </w:pPr>
+            <w:r>
+              <w:rPr>
+                <w:sz w:val="24"/>
+                <w:szCs w:val="24"/>
+              </w:rPr>
+              <w:t xml:space="preserve">This test procedure verifies whether the </w:t>
+            </w:r>
+            <w:proofErr w:type="spellStart"/>
+            <w:r>
+              <w:rPr>
+                <w:sz w:val="24"/>
+                <w:szCs w:val="24"/>
+              </w:rPr>
+              <w:t>Rie</w:t>
+            </w:r>
+            <w:proofErr w:type="spellEnd"/>
+            <w:r>
+              <w:rPr>
+                <w:sz w:val="24"/>
+                <w:szCs w:val="24"/>
+              </w:rPr>
+              <w:t xml:space="preserve"> </w:t>
+            </w:r>
+            <w:r>
+              <w:rPr>
+                <w:sz w:val="24"/>
+                <w:szCs w:val="24"/>
+              </w:rPr>
+              <w:t>handling subsystem:</w:t>
+            </w:r>
+          </w:p>
+          <w:p>
+            <w:pPr>
+              <w:pStyle w:val="Paragrafoelenco"/>
+              <w:numPr>
+                <w:ilvl w:val="0"/>
+                <w:numId w:val="18"/>
+              </w:numPr>
+              <w:spacing w:line="360" w:lineRule="auto"/>
+              <w:ind w:left="492" w:hanging="284"/>
+              <w:rPr>
+                <w:sz w:val="24"/>
+                <w:szCs w:val="24"/>
+              </w:rPr>
+            </w:pPr>
+            <w:r>
+              <w:rPr>
+                <w:sz w:val="24"/>
+                <w:szCs w:val="24"/>
+              </w:rPr>
+              <w:t xml:space="preserve">Correctly handles </w:t>
+            </w:r>
+            <w:r>
+              <w:rPr>
+                <w:sz w:val="24"/>
+                <w:szCs w:val="24"/>
+              </w:rPr>
+              <w:t>clients input</w:t>
+            </w:r>
+          </w:p>
+          <w:p>
+            <w:pPr>
+              <w:pStyle w:val="Paragrafoelenco"/>
+              <w:numPr>
+                <w:ilvl w:val="0"/>
+                <w:numId w:val="18"/>
+              </w:numPr>
+              <w:spacing w:line="360" w:lineRule="auto"/>
+              <w:ind w:left="492" w:hanging="284"/>
+              <w:rPr>
+                <w:sz w:val="24"/>
+                <w:szCs w:val="24"/>
+              </w:rPr>
+            </w:pPr>
+            <w:r>
+              <w:rPr>
+                <w:sz w:val="24"/>
+                <w:szCs w:val="24"/>
+              </w:rPr>
+              <w:t xml:space="preserve">Correctly handles </w:t>
+            </w:r>
+            <w:r>
+              <w:rPr>
+                <w:sz w:val="24"/>
+                <w:szCs w:val="24"/>
+              </w:rPr>
+              <w:t>r</w:t>
+            </w:r>
+            <w:r>
+              <w:rPr>
+                <w:sz w:val="24"/>
+                <w:szCs w:val="24"/>
+              </w:rPr>
+              <w:t xml:space="preserve">ide requests </w:t>
+            </w:r>
+            <w:r>
+              <w:rPr>
+                <w:sz w:val="24"/>
+                <w:szCs w:val="24"/>
+              </w:rPr>
+              <w:t xml:space="preserve">client </w:t>
+            </w:r>
+            <w:r>
+              <w:rPr>
+                <w:sz w:val="24"/>
+                <w:szCs w:val="24"/>
+              </w:rPr>
+              <w:t>inputs</w:t>
+            </w:r>
+          </w:p>
+          <w:p>
+            <w:pPr>
+              <w:pStyle w:val="Paragrafoelenco"/>
+              <w:numPr>
+                <w:ilvl w:val="0"/>
+                <w:numId w:val="18"/>
+              </w:numPr>
+              <w:spacing w:line="360" w:lineRule="auto"/>
+              <w:ind w:left="492" w:hanging="284"/>
+              <w:rPr>
+                <w:sz w:val="24"/>
+                <w:szCs w:val="24"/>
+              </w:rPr>
+            </w:pPr>
+            <w:r>
+              <w:rPr>
+                <w:sz w:val="24"/>
+                <w:szCs w:val="24"/>
+              </w:rPr>
+              <w:t xml:space="preserve">Correctly </w:t>
+            </w:r>
+            <w:r>
+              <w:rPr>
+                <w:sz w:val="24"/>
+                <w:szCs w:val="24"/>
+              </w:rPr>
+              <w:t xml:space="preserve">outputs </w:t>
+            </w:r>
+            <w:r>
+              <w:rPr>
+                <w:sz w:val="24"/>
+                <w:szCs w:val="24"/>
+              </w:rPr>
+              <w:t xml:space="preserve">ride request </w:t>
+            </w:r>
+            <w:r>
+              <w:rPr>
+                <w:sz w:val="24"/>
+                <w:szCs w:val="24"/>
+              </w:rPr>
+              <w:t>results to clients</w:t>
+            </w:r>
+          </w:p>
+        </w:tc>
+      </w:tr>
+      <w:tr>
+        <w:tc>
+          <w:tcPr>
+            <w:tcW w:w="3085" w:type="dxa"/>
+          </w:tcPr>
+          <w:p>
+            <w:pPr>
+              <w:rPr>
+                <w:b/>
+                <w:sz w:val="24"/>
+                <w:szCs w:val="24"/>
+              </w:rPr>
+            </w:pPr>
+            <w:r>
+              <w:rPr>
+                <w:b/>
+                <w:sz w:val="24"/>
+                <w:szCs w:val="24"/>
+              </w:rPr>
+              <w:t>Procedure steps</w:t>
+            </w:r>
+          </w:p>
+        </w:tc>
+        <w:tc>
+          <w:tcPr>
+            <w:tcW w:w="5855" w:type="dxa"/>
+          </w:tcPr>
+          <w:p>
+            <w:pPr>
+              <w:spacing w:line="360" w:lineRule="auto"/>
+              <w:rPr>
+                <w:sz w:val="24"/>
+                <w:szCs w:val="24"/>
+              </w:rPr>
+            </w:pPr>
+            <w:r>
+              <w:rPr>
+                <w:sz w:val="24"/>
+                <w:szCs w:val="24"/>
+              </w:rPr>
+              <w:t xml:space="preserve">Execute </w:t>
+            </w:r>
+            <w:proofErr w:type="spellStart"/>
+            <w:r>
+              <w:rPr>
+                <w:sz w:val="24"/>
+                <w:szCs w:val="24"/>
+              </w:rPr>
+              <w:t>I6</w:t>
+            </w:r>
+            <w:proofErr w:type="spellEnd"/>
+            <w:r>
+              <w:rPr>
+                <w:sz w:val="24"/>
+                <w:szCs w:val="24"/>
+              </w:rPr>
+              <w:t xml:space="preserve"> and </w:t>
+            </w:r>
+            <w:proofErr w:type="spellStart"/>
+            <w:r>
+              <w:rPr>
+                <w:sz w:val="24"/>
+                <w:szCs w:val="24"/>
+              </w:rPr>
+              <w:t>I7</w:t>
+            </w:r>
+            <w:proofErr w:type="spellEnd"/>
+            <w:r>
+              <w:rPr>
+                <w:sz w:val="24"/>
+                <w:szCs w:val="24"/>
+              </w:rPr>
+              <w:t xml:space="preserve"> in this precise order</w:t>
+            </w:r>
+          </w:p>
+        </w:tc>
+      </w:tr>
+    </w:tbl>
+    <w:p>
+      <w:pPr>
+        <w:spacing w:after="480"/>
+      </w:pPr>
+    </w:p>
+    <w:p>
+      <w:pPr>
         <w:pStyle w:val="Titolo3"/>
         <w:spacing w:after="480"/>
       </w:pPr>
-      <w:bookmarkStart w:id="22" w:name="_Toc441100319"/>
-      <w:r>
-        <w:lastRenderedPageBreak/>
-        <w:t>3.3.2</w:t>
+      <w:bookmarkStart w:id="22" w:name="_Toc441100318"/>
+      <w:r>
+        <w:t>3.3.1</w:t>
       </w:r>
       <w:r>
         <w:tab/>
@@ -11382,7 +11014,7 @@
       </w:r>
       <w:proofErr w:type="spellStart"/>
       <w:r>
-        <w:t>I7</w:t>
+        <w:t>I6</w:t>
       </w:r>
       <w:bookmarkEnd w:id="22"/>
       <w:proofErr w:type="spellEnd"/>
@@ -11455,7 +11087,7 @@
                 <w:sz w:val="24"/>
                 <w:szCs w:val="24"/>
               </w:rPr>
-              <w:t>I7</w:t>
+              <w:t>I6</w:t>
             </w:r>
             <w:proofErr w:type="spellEnd"/>
           </w:p>
@@ -11499,17 +11131,47 @@
             </w:pPr>
             <w:r>
               <w:rPr>
-                <w:sz w:val="24"/>
-                <w:szCs w:val="24"/>
-              </w:rPr>
-              <w:t xml:space="preserve">MyTaxiService web application, MyTaxiService users mobile app, MyTaxiService taxis mobile app → </w:t>
-            </w:r>
-            <w:r>
-              <w:rPr>
-                <w:sz w:val="24"/>
-                <w:szCs w:val="24"/>
-              </w:rPr>
-              <w:t>Authentication Checker</w:t>
+                <w:i/>
+                <w:sz w:val="24"/>
+                <w:szCs w:val="24"/>
+              </w:rPr>
+              <w:t>Driver</w:t>
+            </w:r>
+            <w:r>
+              <w:rPr>
+                <w:b/>
+                <w:sz w:val="24"/>
+                <w:szCs w:val="24"/>
+              </w:rPr>
+              <w:t xml:space="preserve"> </w:t>
+            </w:r>
+            <w:r>
+              <w:rPr>
+                <w:sz w:val="24"/>
+                <w:szCs w:val="24"/>
+              </w:rPr>
+              <w:t xml:space="preserve">→ </w:t>
+            </w:r>
+            <w:r>
+              <w:rPr>
+                <w:sz w:val="24"/>
+                <w:szCs w:val="24"/>
+              </w:rPr>
+              <w:t>Ride request handler</w:t>
+            </w:r>
+            <w:r>
+              <w:rPr>
+                <w:sz w:val="24"/>
+                <w:szCs w:val="24"/>
+              </w:rPr>
+              <w:t xml:space="preserve"> → Taxi driver </w:t>
+            </w:r>
+            <w:r>
+              <w:rPr>
+                <w:sz w:val="24"/>
+                <w:szCs w:val="24"/>
+              </w:rPr>
+              <w:t>handler subsystem</w:t>
             </w:r>
           </w:p>
         </w:tc>
@@ -11563,7 +11225,7 @@
                 <w:sz w:val="24"/>
                 <w:szCs w:val="24"/>
               </w:rPr>
-              <w:t xml:space="preserve">Create typical inputs </w:t>
+              <w:t xml:space="preserve">Create a typical input </w:t>
             </w:r>
             <w:r>
               <w:rPr>
@@ -11577,21 +11239,7 @@
                 <w:sz w:val="24"/>
                 <w:szCs w:val="24"/>
               </w:rPr>
-              <w:t>MyTaxiService web application,</w:t>
-            </w:r>
-            <w:r>
-              <w:rPr>
-                <w:sz w:val="24"/>
-                <w:szCs w:val="24"/>
-              </w:rPr>
-              <w:t xml:space="preserve"> MyTaxiService users mobile app and</w:t>
-            </w:r>
-            <w:r>
-              <w:rPr>
-                <w:sz w:val="24"/>
-                <w:szCs w:val="24"/>
-              </w:rPr>
-              <w:t xml:space="preserve"> MyTaxiService taxis mobile app</w:t>
+              <w:t>Ride request handler</w:t>
             </w:r>
           </w:p>
         </w:tc>
@@ -11658,7 +11306,14 @@
                 <w:sz w:val="24"/>
                 <w:szCs w:val="24"/>
               </w:rPr>
-              <w:t xml:space="preserve"> in Authentication checker</w:t>
+              <w:t xml:space="preserve"> in </w:t>
+            </w:r>
+            <w:r>
+              <w:rPr>
+                <w:sz w:val="24"/>
+                <w:szCs w:val="24"/>
+              </w:rPr>
+              <w:t>Taxi driver handler subsystem</w:t>
             </w:r>
           </w:p>
         </w:tc>
@@ -11699,31 +11354,13 @@
                 <w:szCs w:val="24"/>
               </w:rPr>
             </w:pPr>
-            <w:proofErr w:type="spellStart"/>
-            <w:r>
-              <w:rPr>
-                <w:sz w:val="24"/>
-                <w:szCs w:val="24"/>
-              </w:rPr>
-              <w:t>I6</w:t>
-            </w:r>
-            <w:proofErr w:type="spellEnd"/>
-            <w:r>
-              <w:rPr>
-                <w:sz w:val="24"/>
-                <w:szCs w:val="24"/>
-              </w:rPr>
-              <w:t xml:space="preserve"> </w:t>
-            </w:r>
-            <w:proofErr w:type="spellStart"/>
-            <w:r>
-              <w:rPr>
-                <w:sz w:val="24"/>
-                <w:szCs w:val="24"/>
-              </w:rPr>
-              <w:t>succeded</w:t>
-            </w:r>
-            <w:proofErr w:type="spellEnd"/>
+            <w:r>
+              <w:rPr>
+                <w:sz w:val="24"/>
+                <w:szCs w:val="24"/>
+              </w:rPr>
+              <w:t>Ride request handler driver</w:t>
+            </w:r>
           </w:p>
         </w:tc>
       </w:tr>
@@ -11731,424 +11368,22 @@
     <w:p>
       <w:pPr>
         <w:spacing w:after="480"/>
-        <w:rPr>
-          <w:sz w:val="24"/>
-          <w:szCs w:val="24"/>
-        </w:rPr>
       </w:pPr>
     </w:p>
     <w:p>
-      <w:pPr>
-        <w:rPr>
-          <w:sz w:val="24"/>
-          <w:szCs w:val="24"/>
-        </w:rPr>
-      </w:pPr>
-      <w:r>
-        <w:rPr>
-          <w:sz w:val="24"/>
-          <w:szCs w:val="24"/>
-        </w:rPr>
+      <w:r>
         <w:br w:type="page"/>
       </w:r>
     </w:p>
     <w:p>
       <w:pPr>
-        <w:pStyle w:val="Titolo2"/>
-        <w:spacing w:after="480"/>
-      </w:pPr>
-      <w:bookmarkStart w:id="23" w:name="_Toc441100320"/>
-      <w:r>
-        <w:lastRenderedPageBreak/>
-        <w:t>3.4</w:t>
-      </w:r>
-      <w:r>
-        <w:tab/>
-      </w:r>
-      <w:r>
-        <w:t>Dispatching</w:t>
-      </w:r>
-      <w:r>
-        <w:t xml:space="preserve"> subsystem test procedure</w:t>
-      </w:r>
-      <w:bookmarkEnd w:id="23"/>
-    </w:p>
-    <w:tbl>
-      <w:tblPr>
-        <w:tblStyle w:val="Grigliatabella"/>
-        <w:tblW w:w="5000" w:type="pct"/>
-        <w:tblLook w:val="04A0" w:firstRow="1" w:lastRow="0" w:firstColumn="1" w:lastColumn="0" w:noHBand="0" w:noVBand="1"/>
-      </w:tblPr>
-      <w:tblGrid>
-        <w:gridCol w:w="3111"/>
-        <w:gridCol w:w="5905"/>
-      </w:tblGrid>
-      <w:tr>
-        <w:tc>
-          <w:tcPr>
-            <w:tcW w:w="3085" w:type="dxa"/>
-          </w:tcPr>
-          <w:p>
-            <w:pPr>
-              <w:rPr>
-                <w:b/>
-                <w:sz w:val="24"/>
-                <w:szCs w:val="24"/>
-              </w:rPr>
-            </w:pPr>
-            <w:r>
-              <w:rPr>
-                <w:b/>
-                <w:sz w:val="24"/>
-                <w:szCs w:val="24"/>
-              </w:rPr>
-              <w:t>Test procedure identifier</w:t>
-            </w:r>
-          </w:p>
-        </w:tc>
-        <w:tc>
-          <w:tcPr>
-            <w:tcW w:w="5855" w:type="dxa"/>
-          </w:tcPr>
-          <w:p>
-            <w:pPr>
-              <w:spacing w:line="360" w:lineRule="auto"/>
-              <w:rPr>
-                <w:sz w:val="24"/>
-                <w:szCs w:val="24"/>
-              </w:rPr>
-            </w:pPr>
-            <w:r>
-              <w:rPr>
-                <w:sz w:val="24"/>
-                <w:szCs w:val="24"/>
-              </w:rPr>
-              <w:t>DS</w:t>
-            </w:r>
-            <w:r>
-              <w:rPr>
-                <w:sz w:val="24"/>
-                <w:szCs w:val="24"/>
-              </w:rPr>
-              <w:t>-</w:t>
-            </w:r>
-            <w:proofErr w:type="spellStart"/>
-            <w:r>
-              <w:rPr>
-                <w:sz w:val="24"/>
-                <w:szCs w:val="24"/>
-              </w:rPr>
-              <w:t>TP</w:t>
-            </w:r>
-            <w:proofErr w:type="spellEnd"/>
-          </w:p>
-        </w:tc>
-      </w:tr>
-      <w:tr>
-        <w:tc>
-          <w:tcPr>
-            <w:tcW w:w="3085" w:type="dxa"/>
-          </w:tcPr>
-          <w:p>
-            <w:pPr>
-              <w:rPr>
-                <w:b/>
-                <w:sz w:val="24"/>
-                <w:szCs w:val="24"/>
-              </w:rPr>
-            </w:pPr>
-            <w:r>
-              <w:rPr>
-                <w:b/>
-                <w:sz w:val="24"/>
-                <w:szCs w:val="24"/>
-              </w:rPr>
-              <w:t>Purpose</w:t>
-            </w:r>
-          </w:p>
-        </w:tc>
-        <w:tc>
-          <w:tcPr>
-            <w:tcW w:w="5855" w:type="dxa"/>
-          </w:tcPr>
-          <w:p>
-            <w:pPr>
-              <w:spacing w:after="120" w:line="360" w:lineRule="auto"/>
-              <w:rPr>
-                <w:sz w:val="24"/>
-                <w:szCs w:val="24"/>
-              </w:rPr>
-            </w:pPr>
-            <w:r>
-              <w:rPr>
-                <w:sz w:val="24"/>
-                <w:szCs w:val="24"/>
-              </w:rPr>
-              <w:t xml:space="preserve">This test procedure verifies whether the </w:t>
-            </w:r>
-            <w:r>
-              <w:rPr>
-                <w:sz w:val="24"/>
-                <w:szCs w:val="24"/>
-              </w:rPr>
-              <w:t>Dispatching</w:t>
-            </w:r>
-            <w:r>
-              <w:rPr>
-                <w:sz w:val="24"/>
-                <w:szCs w:val="24"/>
-              </w:rPr>
-              <w:t xml:space="preserve"> subsystem:</w:t>
-            </w:r>
-          </w:p>
-          <w:p>
-            <w:pPr>
-              <w:pStyle w:val="Paragrafoelenco"/>
-              <w:numPr>
-                <w:ilvl w:val="0"/>
-                <w:numId w:val="18"/>
-              </w:numPr>
-              <w:spacing w:line="360" w:lineRule="auto"/>
-              <w:ind w:left="492" w:hanging="284"/>
-              <w:rPr>
-                <w:sz w:val="24"/>
-                <w:szCs w:val="24"/>
-              </w:rPr>
-            </w:pPr>
-            <w:r>
-              <w:rPr>
-                <w:sz w:val="24"/>
-                <w:szCs w:val="24"/>
-              </w:rPr>
-              <w:t>Correctly checks if the user is authenticated</w:t>
-            </w:r>
-          </w:p>
-          <w:p>
-            <w:pPr>
-              <w:pStyle w:val="Paragrafoelenco"/>
-              <w:numPr>
-                <w:ilvl w:val="0"/>
-                <w:numId w:val="18"/>
-              </w:numPr>
-              <w:spacing w:line="360" w:lineRule="auto"/>
-              <w:ind w:left="492" w:hanging="284"/>
-              <w:rPr>
-                <w:sz w:val="24"/>
-                <w:szCs w:val="24"/>
-              </w:rPr>
-            </w:pPr>
-            <w:r>
-              <w:rPr>
-                <w:sz w:val="24"/>
-                <w:szCs w:val="24"/>
-              </w:rPr>
-              <w:t xml:space="preserve">Correctly </w:t>
-            </w:r>
-            <w:r>
-              <w:rPr>
-                <w:sz w:val="24"/>
-                <w:szCs w:val="24"/>
-              </w:rPr>
-              <w:t>dispatches taxi driver position to the server of the right zone</w:t>
-            </w:r>
-          </w:p>
-          <w:p>
-            <w:pPr>
-              <w:pStyle w:val="Paragrafoelenco"/>
-              <w:numPr>
-                <w:ilvl w:val="0"/>
-                <w:numId w:val="18"/>
-              </w:numPr>
-              <w:spacing w:line="360" w:lineRule="auto"/>
-              <w:ind w:left="492" w:hanging="284"/>
-              <w:rPr>
-                <w:sz w:val="24"/>
-                <w:szCs w:val="24"/>
-              </w:rPr>
-            </w:pPr>
-            <w:r>
-              <w:rPr>
-                <w:sz w:val="24"/>
-                <w:szCs w:val="24"/>
-              </w:rPr>
-              <w:t xml:space="preserve">Correctly </w:t>
-            </w:r>
-            <w:r>
-              <w:rPr>
-                <w:sz w:val="24"/>
-                <w:szCs w:val="24"/>
-              </w:rPr>
-              <w:t>communicates the right server address to client applications</w:t>
-            </w:r>
-          </w:p>
-          <w:p>
-            <w:pPr>
-              <w:pStyle w:val="Paragrafoelenco"/>
-              <w:numPr>
-                <w:ilvl w:val="0"/>
-                <w:numId w:val="18"/>
-              </w:numPr>
-              <w:spacing w:line="360" w:lineRule="auto"/>
-              <w:ind w:left="492" w:hanging="284"/>
-              <w:rPr>
-                <w:sz w:val="24"/>
-                <w:szCs w:val="24"/>
-              </w:rPr>
-            </w:pPr>
-            <w:r>
-              <w:rPr>
-                <w:sz w:val="24"/>
-                <w:szCs w:val="24"/>
-              </w:rPr>
-              <w:t xml:space="preserve">Correctly </w:t>
-            </w:r>
-            <w:r>
-              <w:rPr>
-                <w:sz w:val="24"/>
-                <w:szCs w:val="24"/>
-              </w:rPr>
-              <w:t>dispatches user identity to the server of the right zone</w:t>
-            </w:r>
-          </w:p>
-        </w:tc>
-      </w:tr>
-      <w:tr>
-        <w:tc>
-          <w:tcPr>
-            <w:tcW w:w="3085" w:type="dxa"/>
-          </w:tcPr>
-          <w:p>
-            <w:pPr>
-              <w:rPr>
-                <w:b/>
-                <w:sz w:val="24"/>
-                <w:szCs w:val="24"/>
-              </w:rPr>
-            </w:pPr>
-            <w:r>
-              <w:rPr>
-                <w:b/>
-                <w:sz w:val="24"/>
-                <w:szCs w:val="24"/>
-              </w:rPr>
-              <w:t>Procedure steps</w:t>
-            </w:r>
-          </w:p>
-        </w:tc>
-        <w:tc>
-          <w:tcPr>
-            <w:tcW w:w="5855" w:type="dxa"/>
-          </w:tcPr>
-          <w:p>
-            <w:pPr>
-              <w:spacing w:line="360" w:lineRule="auto"/>
-              <w:rPr>
-                <w:sz w:val="24"/>
-                <w:szCs w:val="24"/>
-              </w:rPr>
-            </w:pPr>
-            <w:r>
-              <w:rPr>
-                <w:sz w:val="24"/>
-                <w:szCs w:val="24"/>
-              </w:rPr>
-              <w:t xml:space="preserve">Execute </w:t>
-            </w:r>
-            <w:proofErr w:type="spellStart"/>
-            <w:r>
-              <w:rPr>
-                <w:sz w:val="24"/>
-                <w:szCs w:val="24"/>
-              </w:rPr>
-              <w:t>I8</w:t>
-            </w:r>
-            <w:proofErr w:type="spellEnd"/>
-            <w:r>
-              <w:rPr>
-                <w:sz w:val="24"/>
-                <w:szCs w:val="24"/>
-              </w:rPr>
-              <w:t xml:space="preserve">, </w:t>
-            </w:r>
-            <w:proofErr w:type="spellStart"/>
-            <w:r>
-              <w:rPr>
-                <w:sz w:val="24"/>
-                <w:szCs w:val="24"/>
-              </w:rPr>
-              <w:t>I9</w:t>
-            </w:r>
-            <w:proofErr w:type="spellEnd"/>
-            <w:r>
-              <w:rPr>
-                <w:sz w:val="24"/>
-                <w:szCs w:val="24"/>
-              </w:rPr>
-              <w:t xml:space="preserve"> (in any order) and then </w:t>
-            </w:r>
-            <w:proofErr w:type="spellStart"/>
-            <w:r>
-              <w:rPr>
-                <w:sz w:val="24"/>
-                <w:szCs w:val="24"/>
-              </w:rPr>
-              <w:t>I10</w:t>
-            </w:r>
-            <w:proofErr w:type="spellEnd"/>
-            <w:r>
-              <w:rPr>
-                <w:sz w:val="24"/>
-                <w:szCs w:val="24"/>
-              </w:rPr>
-              <w:t xml:space="preserve"> and </w:t>
-            </w:r>
-            <w:proofErr w:type="spellStart"/>
-            <w:r>
-              <w:rPr>
-                <w:sz w:val="24"/>
-                <w:szCs w:val="24"/>
-              </w:rPr>
-              <w:t>I11</w:t>
-            </w:r>
-            <w:proofErr w:type="spellEnd"/>
-            <w:r>
-              <w:rPr>
-                <w:sz w:val="24"/>
-                <w:szCs w:val="24"/>
-              </w:rPr>
-              <w:t xml:space="preserve"> in this </w:t>
-            </w:r>
-            <w:r>
-              <w:rPr>
-                <w:sz w:val="24"/>
-                <w:szCs w:val="24"/>
-              </w:rPr>
-              <w:t xml:space="preserve">precise </w:t>
-            </w:r>
-            <w:r>
-              <w:rPr>
-                <w:sz w:val="24"/>
-                <w:szCs w:val="24"/>
-              </w:rPr>
-              <w:t>order</w:t>
-            </w:r>
-          </w:p>
-        </w:tc>
-      </w:tr>
-    </w:tbl>
-    <w:p>
-      <w:pPr>
-        <w:spacing w:after="720"/>
-      </w:pPr>
-    </w:p>
-    <w:p>
-      <w:pPr>
         <w:pStyle w:val="Titolo3"/>
         <w:spacing w:after="480"/>
       </w:pPr>
-      <w:bookmarkStart w:id="24" w:name="_Toc441100321"/>
-      <w:r>
-        <w:t>3.4.1</w:t>
+      <w:bookmarkStart w:id="23" w:name="_Toc441100319"/>
+      <w:r>
+        <w:lastRenderedPageBreak/>
+        <w:t>3.3.2</w:t>
       </w:r>
       <w:r>
         <w:tab/>
@@ -12156,9 +11391,9 @@
       </w:r>
       <w:proofErr w:type="spellStart"/>
       <w:r>
-        <w:t>I8</w:t>
-      </w:r>
-      <w:bookmarkEnd w:id="24"/>
+        <w:t>I7</w:t>
+      </w:r>
+      <w:bookmarkEnd w:id="23"/>
       <w:proofErr w:type="spellEnd"/>
     </w:p>
     <w:tbl>
@@ -12229,7 +11464,7 @@
                 <w:sz w:val="24"/>
                 <w:szCs w:val="24"/>
               </w:rPr>
-              <w:t>I8</w:t>
+              <w:t>I7</w:t>
             </w:r>
             <w:proofErr w:type="spellEnd"/>
           </w:p>
@@ -12273,47 +11508,17 @@
             </w:pPr>
             <w:r>
               <w:rPr>
-                <w:i/>
-                <w:sz w:val="24"/>
-                <w:szCs w:val="24"/>
-              </w:rPr>
-              <w:t>Driver</w:t>
-            </w:r>
-            <w:r>
-              <w:rPr>
-                <w:b/>
-                <w:sz w:val="24"/>
-                <w:szCs w:val="24"/>
-              </w:rPr>
-              <w:t xml:space="preserve"> </w:t>
-            </w:r>
-            <w:r>
-              <w:rPr>
-                <w:sz w:val="24"/>
-                <w:szCs w:val="24"/>
-              </w:rPr>
-              <w:t>→</w:t>
-            </w:r>
-            <w:r>
-              <w:rPr>
-                <w:sz w:val="24"/>
-                <w:szCs w:val="24"/>
-              </w:rPr>
-              <w:t xml:space="preserve"> Dispatcher </w:t>
-            </w:r>
-            <w:r>
-              <w:rPr>
-                <w:sz w:val="24"/>
-                <w:szCs w:val="24"/>
-              </w:rPr>
-              <w:t>→</w:t>
-            </w:r>
-            <w:r>
-              <w:rPr>
-                <w:sz w:val="24"/>
-                <w:szCs w:val="24"/>
-              </w:rPr>
-              <w:t xml:space="preserve"> Ride request handler subsystem</w:t>
+                <w:sz w:val="24"/>
+                <w:szCs w:val="24"/>
+              </w:rPr>
+              <w:t xml:space="preserve">MyTaxiService web application, MyTaxiService users mobile app, MyTaxiService taxis mobile app → </w:t>
+            </w:r>
+            <w:r>
+              <w:rPr>
+                <w:sz w:val="24"/>
+                <w:szCs w:val="24"/>
+              </w:rPr>
+              <w:t>Authentication Checker</w:t>
             </w:r>
           </w:p>
         </w:tc>
@@ -12367,21 +11572,35 @@
                 <w:sz w:val="24"/>
                 <w:szCs w:val="24"/>
               </w:rPr>
-              <w:t>Create a typical input</w:t>
-            </w:r>
-            <w:r>
-              <w:rPr>
-                <w:sz w:val="24"/>
-                <w:szCs w:val="24"/>
-              </w:rPr>
-              <w:t xml:space="preserve"> for </w:t>
-            </w:r>
-            <w:r>
-              <w:rPr>
-                <w:sz w:val="24"/>
-                <w:szCs w:val="24"/>
-              </w:rPr>
-              <w:t>Dispatcher that will require the use of Ride request handler subsystem</w:t>
+              <w:t xml:space="preserve">Create typical inputs </w:t>
+            </w:r>
+            <w:r>
+              <w:rPr>
+                <w:sz w:val="24"/>
+                <w:szCs w:val="24"/>
+              </w:rPr>
+              <w:t xml:space="preserve">for </w:t>
+            </w:r>
+            <w:r>
+              <w:rPr>
+                <w:sz w:val="24"/>
+                <w:szCs w:val="24"/>
+              </w:rPr>
+              <w:t>MyTaxiService web application,</w:t>
+            </w:r>
+            <w:r>
+              <w:rPr>
+                <w:sz w:val="24"/>
+                <w:szCs w:val="24"/>
+              </w:rPr>
+              <w:t xml:space="preserve"> MyTaxiService users mobile app and</w:t>
+            </w:r>
+            <w:r>
+              <w:rPr>
+                <w:sz w:val="24"/>
+                <w:szCs w:val="24"/>
+              </w:rPr>
+              <w:t xml:space="preserve"> MyTaxiService taxis mobile app</w:t>
             </w:r>
           </w:p>
         </w:tc>
@@ -12441,21 +11660,14 @@
                 <w:sz w:val="24"/>
                 <w:szCs w:val="24"/>
               </w:rPr>
-              <w:t xml:space="preserve"> - and behave as expected -</w:t>
-            </w:r>
-            <w:r>
-              <w:rPr>
-                <w:sz w:val="24"/>
-                <w:szCs w:val="24"/>
-              </w:rPr>
-              <w:t xml:space="preserve"> in </w:t>
-            </w:r>
-            <w:r>
-              <w:rPr>
-                <w:sz w:val="24"/>
-                <w:szCs w:val="24"/>
-              </w:rPr>
-              <w:t>Ride request handler subsystem</w:t>
+              <w:t xml:space="preserve"> - and behave as expected - </w:t>
+            </w:r>
+            <w:r>
+              <w:rPr>
+                <w:sz w:val="24"/>
+                <w:szCs w:val="24"/>
+              </w:rPr>
+              <w:t xml:space="preserve"> in Authentication checker</w:t>
             </w:r>
           </w:p>
         </w:tc>
@@ -12496,20 +11708,15 @@
                 <w:szCs w:val="24"/>
               </w:rPr>
             </w:pPr>
-            <w:r>
-              <w:rPr>
-                <w:sz w:val="24"/>
-                <w:szCs w:val="24"/>
-              </w:rPr>
-              <w:t>Dispat</w:t>
-            </w:r>
-            <w:r>
-              <w:rPr>
-                <w:sz w:val="24"/>
-                <w:szCs w:val="24"/>
-              </w:rPr>
-              <w:t>cher driver</w:t>
-            </w:r>
+            <w:proofErr w:type="spellStart"/>
+            <w:r>
+              <w:rPr>
+                <w:sz w:val="24"/>
+                <w:szCs w:val="24"/>
+              </w:rPr>
+              <w:t>I6</w:t>
+            </w:r>
+            <w:proofErr w:type="spellEnd"/>
             <w:r>
               <w:rPr>
                 <w:sz w:val="24"/>
@@ -12517,6 +11724,15 @@
               </w:rPr>
               <w:t xml:space="preserve"> </w:t>
             </w:r>
+            <w:proofErr w:type="spellStart"/>
+            <w:r>
+              <w:rPr>
+                <w:sz w:val="24"/>
+                <w:szCs w:val="24"/>
+              </w:rPr>
+              <w:t>succeded</w:t>
+            </w:r>
+            <w:proofErr w:type="spellEnd"/>
           </w:p>
         </w:tc>
       </w:tr>
@@ -12547,13 +11763,401 @@
     </w:p>
     <w:p>
       <w:pPr>
+        <w:pStyle w:val="Titolo2"/>
+        <w:spacing w:after="480"/>
+      </w:pPr>
+      <w:bookmarkStart w:id="24" w:name="_Toc441100320"/>
+      <w:r>
+        <w:lastRenderedPageBreak/>
+        <w:t>3.4</w:t>
+      </w:r>
+      <w:r>
+        <w:tab/>
+      </w:r>
+      <w:r>
+        <w:t>Dispatching</w:t>
+      </w:r>
+      <w:r>
+        <w:t xml:space="preserve"> subsystem test procedure</w:t>
+      </w:r>
+      <w:bookmarkEnd w:id="24"/>
+    </w:p>
+    <w:tbl>
+      <w:tblPr>
+        <w:tblStyle w:val="Grigliatabella"/>
+        <w:tblW w:w="5000" w:type="pct"/>
+        <w:tblLook w:val="04A0" w:firstRow="1" w:lastRow="0" w:firstColumn="1" w:lastColumn="0" w:noHBand="0" w:noVBand="1"/>
+      </w:tblPr>
+      <w:tblGrid>
+        <w:gridCol w:w="3111"/>
+        <w:gridCol w:w="5905"/>
+      </w:tblGrid>
+      <w:tr>
+        <w:tc>
+          <w:tcPr>
+            <w:tcW w:w="3085" w:type="dxa"/>
+          </w:tcPr>
+          <w:p>
+            <w:pPr>
+              <w:rPr>
+                <w:b/>
+                <w:sz w:val="24"/>
+                <w:szCs w:val="24"/>
+              </w:rPr>
+            </w:pPr>
+            <w:r>
+              <w:rPr>
+                <w:b/>
+                <w:sz w:val="24"/>
+                <w:szCs w:val="24"/>
+              </w:rPr>
+              <w:t>Test procedure identifier</w:t>
+            </w:r>
+          </w:p>
+        </w:tc>
+        <w:tc>
+          <w:tcPr>
+            <w:tcW w:w="5855" w:type="dxa"/>
+          </w:tcPr>
+          <w:p>
+            <w:pPr>
+              <w:spacing w:line="360" w:lineRule="auto"/>
+              <w:rPr>
+                <w:sz w:val="24"/>
+                <w:szCs w:val="24"/>
+              </w:rPr>
+            </w:pPr>
+            <w:r>
+              <w:rPr>
+                <w:sz w:val="24"/>
+                <w:szCs w:val="24"/>
+              </w:rPr>
+              <w:t>DS</w:t>
+            </w:r>
+            <w:r>
+              <w:rPr>
+                <w:sz w:val="24"/>
+                <w:szCs w:val="24"/>
+              </w:rPr>
+              <w:t>-</w:t>
+            </w:r>
+            <w:proofErr w:type="spellStart"/>
+            <w:r>
+              <w:rPr>
+                <w:sz w:val="24"/>
+                <w:szCs w:val="24"/>
+              </w:rPr>
+              <w:t>TP</w:t>
+            </w:r>
+            <w:proofErr w:type="spellEnd"/>
+          </w:p>
+        </w:tc>
+      </w:tr>
+      <w:tr>
+        <w:tc>
+          <w:tcPr>
+            <w:tcW w:w="3085" w:type="dxa"/>
+          </w:tcPr>
+          <w:p>
+            <w:pPr>
+              <w:rPr>
+                <w:b/>
+                <w:sz w:val="24"/>
+                <w:szCs w:val="24"/>
+              </w:rPr>
+            </w:pPr>
+            <w:r>
+              <w:rPr>
+                <w:b/>
+                <w:sz w:val="24"/>
+                <w:szCs w:val="24"/>
+              </w:rPr>
+              <w:t>Purpose</w:t>
+            </w:r>
+          </w:p>
+        </w:tc>
+        <w:tc>
+          <w:tcPr>
+            <w:tcW w:w="5855" w:type="dxa"/>
+          </w:tcPr>
+          <w:p>
+            <w:pPr>
+              <w:spacing w:after="120" w:line="360" w:lineRule="auto"/>
+              <w:rPr>
+                <w:sz w:val="24"/>
+                <w:szCs w:val="24"/>
+              </w:rPr>
+            </w:pPr>
+            <w:r>
+              <w:rPr>
+                <w:sz w:val="24"/>
+                <w:szCs w:val="24"/>
+              </w:rPr>
+              <w:t xml:space="preserve">This test procedure verifies whether the </w:t>
+            </w:r>
+            <w:r>
+              <w:rPr>
+                <w:sz w:val="24"/>
+                <w:szCs w:val="24"/>
+              </w:rPr>
+              <w:t>Dispatching</w:t>
+            </w:r>
+            <w:r>
+              <w:rPr>
+                <w:sz w:val="24"/>
+                <w:szCs w:val="24"/>
+              </w:rPr>
+              <w:t xml:space="preserve"> subsystem:</w:t>
+            </w:r>
+          </w:p>
+          <w:p>
+            <w:pPr>
+              <w:pStyle w:val="Paragrafoelenco"/>
+              <w:numPr>
+                <w:ilvl w:val="0"/>
+                <w:numId w:val="18"/>
+              </w:numPr>
+              <w:spacing w:line="360" w:lineRule="auto"/>
+              <w:ind w:left="492" w:hanging="284"/>
+              <w:rPr>
+                <w:sz w:val="24"/>
+                <w:szCs w:val="24"/>
+              </w:rPr>
+            </w:pPr>
+            <w:r>
+              <w:rPr>
+                <w:sz w:val="24"/>
+                <w:szCs w:val="24"/>
+              </w:rPr>
+              <w:t>Correctly checks if the user is authenticated</w:t>
+            </w:r>
+          </w:p>
+          <w:p>
+            <w:pPr>
+              <w:pStyle w:val="Paragrafoelenco"/>
+              <w:numPr>
+                <w:ilvl w:val="0"/>
+                <w:numId w:val="18"/>
+              </w:numPr>
+              <w:spacing w:line="360" w:lineRule="auto"/>
+              <w:ind w:left="492" w:hanging="284"/>
+              <w:rPr>
+                <w:sz w:val="24"/>
+                <w:szCs w:val="24"/>
+              </w:rPr>
+            </w:pPr>
+            <w:r>
+              <w:rPr>
+                <w:sz w:val="24"/>
+                <w:szCs w:val="24"/>
+              </w:rPr>
+              <w:t xml:space="preserve">Correctly </w:t>
+            </w:r>
+            <w:r>
+              <w:rPr>
+                <w:sz w:val="24"/>
+                <w:szCs w:val="24"/>
+              </w:rPr>
+              <w:t>dispatches taxi driver position to the server of the right zone</w:t>
+            </w:r>
+          </w:p>
+          <w:p>
+            <w:pPr>
+              <w:pStyle w:val="Paragrafoelenco"/>
+              <w:numPr>
+                <w:ilvl w:val="0"/>
+                <w:numId w:val="18"/>
+              </w:numPr>
+              <w:spacing w:line="360" w:lineRule="auto"/>
+              <w:ind w:left="492" w:hanging="284"/>
+              <w:rPr>
+                <w:sz w:val="24"/>
+                <w:szCs w:val="24"/>
+              </w:rPr>
+            </w:pPr>
+            <w:r>
+              <w:rPr>
+                <w:sz w:val="24"/>
+                <w:szCs w:val="24"/>
+              </w:rPr>
+              <w:t xml:space="preserve">Correctly </w:t>
+            </w:r>
+            <w:r>
+              <w:rPr>
+                <w:sz w:val="24"/>
+                <w:szCs w:val="24"/>
+              </w:rPr>
+              <w:t>communicates the right server address to client applications</w:t>
+            </w:r>
+          </w:p>
+          <w:p>
+            <w:pPr>
+              <w:pStyle w:val="Paragrafoelenco"/>
+              <w:numPr>
+                <w:ilvl w:val="0"/>
+                <w:numId w:val="18"/>
+              </w:numPr>
+              <w:spacing w:line="360" w:lineRule="auto"/>
+              <w:ind w:left="492" w:hanging="284"/>
+              <w:rPr>
+                <w:sz w:val="24"/>
+                <w:szCs w:val="24"/>
+              </w:rPr>
+            </w:pPr>
+            <w:r>
+              <w:rPr>
+                <w:sz w:val="24"/>
+                <w:szCs w:val="24"/>
+              </w:rPr>
+              <w:t xml:space="preserve">Correctly </w:t>
+            </w:r>
+            <w:r>
+              <w:rPr>
+                <w:sz w:val="24"/>
+                <w:szCs w:val="24"/>
+              </w:rPr>
+              <w:t>dispatches user identity to the server of the right zone</w:t>
+            </w:r>
+          </w:p>
+        </w:tc>
+      </w:tr>
+      <w:tr>
+        <w:tc>
+          <w:tcPr>
+            <w:tcW w:w="3085" w:type="dxa"/>
+          </w:tcPr>
+          <w:p>
+            <w:pPr>
+              <w:rPr>
+                <w:b/>
+                <w:sz w:val="24"/>
+                <w:szCs w:val="24"/>
+              </w:rPr>
+            </w:pPr>
+            <w:r>
+              <w:rPr>
+                <w:b/>
+                <w:sz w:val="24"/>
+                <w:szCs w:val="24"/>
+              </w:rPr>
+              <w:t>Procedure steps</w:t>
+            </w:r>
+          </w:p>
+        </w:tc>
+        <w:tc>
+          <w:tcPr>
+            <w:tcW w:w="5855" w:type="dxa"/>
+          </w:tcPr>
+          <w:p>
+            <w:pPr>
+              <w:spacing w:line="360" w:lineRule="auto"/>
+              <w:rPr>
+                <w:sz w:val="24"/>
+                <w:szCs w:val="24"/>
+              </w:rPr>
+            </w:pPr>
+            <w:r>
+              <w:rPr>
+                <w:sz w:val="24"/>
+                <w:szCs w:val="24"/>
+              </w:rPr>
+              <w:t xml:space="preserve">Execute </w:t>
+            </w:r>
+            <w:proofErr w:type="spellStart"/>
+            <w:r>
+              <w:rPr>
+                <w:sz w:val="24"/>
+                <w:szCs w:val="24"/>
+              </w:rPr>
+              <w:t>I8</w:t>
+            </w:r>
+            <w:proofErr w:type="spellEnd"/>
+            <w:r>
+              <w:rPr>
+                <w:sz w:val="24"/>
+                <w:szCs w:val="24"/>
+              </w:rPr>
+              <w:t xml:space="preserve">, </w:t>
+            </w:r>
+            <w:proofErr w:type="spellStart"/>
+            <w:r>
+              <w:rPr>
+                <w:sz w:val="24"/>
+                <w:szCs w:val="24"/>
+              </w:rPr>
+              <w:t>I9</w:t>
+            </w:r>
+            <w:proofErr w:type="spellEnd"/>
+            <w:r>
+              <w:rPr>
+                <w:sz w:val="24"/>
+                <w:szCs w:val="24"/>
+              </w:rPr>
+              <w:t xml:space="preserve"> (in any order) and then </w:t>
+            </w:r>
+            <w:proofErr w:type="spellStart"/>
+            <w:r>
+              <w:rPr>
+                <w:sz w:val="24"/>
+                <w:szCs w:val="24"/>
+              </w:rPr>
+              <w:t>I10</w:t>
+            </w:r>
+            <w:proofErr w:type="spellEnd"/>
+            <w:r>
+              <w:rPr>
+                <w:sz w:val="24"/>
+                <w:szCs w:val="24"/>
+              </w:rPr>
+              <w:t xml:space="preserve"> and </w:t>
+            </w:r>
+            <w:proofErr w:type="spellStart"/>
+            <w:r>
+              <w:rPr>
+                <w:sz w:val="24"/>
+                <w:szCs w:val="24"/>
+              </w:rPr>
+              <w:t>I11</w:t>
+            </w:r>
+            <w:proofErr w:type="spellEnd"/>
+            <w:r>
+              <w:rPr>
+                <w:sz w:val="24"/>
+                <w:szCs w:val="24"/>
+              </w:rPr>
+              <w:t xml:space="preserve"> in this </w:t>
+            </w:r>
+            <w:r>
+              <w:rPr>
+                <w:sz w:val="24"/>
+                <w:szCs w:val="24"/>
+              </w:rPr>
+              <w:t xml:space="preserve">precise </w:t>
+            </w:r>
+            <w:r>
+              <w:rPr>
+                <w:sz w:val="24"/>
+                <w:szCs w:val="24"/>
+              </w:rPr>
+              <w:t>order</w:t>
+            </w:r>
+          </w:p>
+        </w:tc>
+      </w:tr>
+    </w:tbl>
+    <w:p>
+      <w:pPr>
+        <w:spacing w:after="720"/>
+      </w:pPr>
+    </w:p>
+    <w:p>
+      <w:pPr>
         <w:pStyle w:val="Titolo3"/>
         <w:spacing w:after="480"/>
       </w:pPr>
-      <w:bookmarkStart w:id="25" w:name="_Toc441100322"/>
-      <w:r>
-        <w:lastRenderedPageBreak/>
-        <w:t>3.4.2</w:t>
+      <w:bookmarkStart w:id="25" w:name="_Toc441100321"/>
+      <w:r>
+        <w:t>3.4.1</w:t>
       </w:r>
       <w:r>
         <w:tab/>
@@ -12561,7 +12165,7 @@
       </w:r>
       <w:proofErr w:type="spellStart"/>
       <w:r>
-        <w:t>I9</w:t>
+        <w:t>I8</w:t>
       </w:r>
       <w:bookmarkEnd w:id="25"/>
       <w:proofErr w:type="spellEnd"/>
@@ -12634,7 +12238,7 @@
                 <w:sz w:val="24"/>
                 <w:szCs w:val="24"/>
               </w:rPr>
-              <w:t>I9</w:t>
+              <w:t>I8</w:t>
             </w:r>
             <w:proofErr w:type="spellEnd"/>
           </w:p>
@@ -12718,7 +12322,7 @@
                 <w:sz w:val="24"/>
                 <w:szCs w:val="24"/>
               </w:rPr>
-              <w:t xml:space="preserve"> Taxi driver handling subsystem</w:t>
+              <w:t xml:space="preserve"> Ride request handler subsystem</w:t>
             </w:r>
           </w:p>
         </w:tc>
@@ -12772,7 +12376,21 @@
                 <w:sz w:val="24"/>
                 <w:szCs w:val="24"/>
               </w:rPr>
-              <w:t>Create a typical input for Dispatcher that will require the use of Taxi driver handling subsystem</w:t>
+              <w:t>Create a typical input</w:t>
+            </w:r>
+            <w:r>
+              <w:rPr>
+                <w:sz w:val="24"/>
+                <w:szCs w:val="24"/>
+              </w:rPr>
+              <w:t xml:space="preserve"> for </w:t>
+            </w:r>
+            <w:r>
+              <w:rPr>
+                <w:sz w:val="24"/>
+                <w:szCs w:val="24"/>
+              </w:rPr>
+              <w:t>Dispatcher that will require the use of Ride request handler subsystem</w:t>
             </w:r>
           </w:p>
         </w:tc>
@@ -12825,14 +12443,28 @@
                 <w:sz w:val="24"/>
                 <w:szCs w:val="24"/>
               </w:rPr>
-              <w:t xml:space="preserve">rect method/functions are called - and behave as expected - in </w:t>
-            </w:r>
-            <w:r>
-              <w:rPr>
-                <w:sz w:val="24"/>
-                <w:szCs w:val="24"/>
-              </w:rPr>
-              <w:t>Taxi driver handling subsystem</w:t>
+              <w:t>rect method/functions are called</w:t>
+            </w:r>
+            <w:r>
+              <w:rPr>
+                <w:sz w:val="24"/>
+                <w:szCs w:val="24"/>
+              </w:rPr>
+              <w:t xml:space="preserve"> - and behave as expected -</w:t>
+            </w:r>
+            <w:r>
+              <w:rPr>
+                <w:sz w:val="24"/>
+                <w:szCs w:val="24"/>
+              </w:rPr>
+              <w:t xml:space="preserve"> in </w:t>
+            </w:r>
+            <w:r>
+              <w:rPr>
+                <w:sz w:val="24"/>
+                <w:szCs w:val="24"/>
+              </w:rPr>
+              <w:t>Ride request handler subsystem</w:t>
             </w:r>
           </w:p>
         </w:tc>
@@ -12901,16 +12533,36 @@
     <w:p>
       <w:pPr>
         <w:spacing w:after="480"/>
+        <w:rPr>
+          <w:sz w:val="24"/>
+          <w:szCs w:val="24"/>
+        </w:rPr>
       </w:pPr>
     </w:p>
     <w:p>
       <w:pPr>
+        <w:rPr>
+          <w:sz w:val="24"/>
+          <w:szCs w:val="24"/>
+        </w:rPr>
+      </w:pPr>
+      <w:r>
+        <w:rPr>
+          <w:sz w:val="24"/>
+          <w:szCs w:val="24"/>
+        </w:rPr>
+        <w:br w:type="page"/>
+      </w:r>
+    </w:p>
+    <w:p>
+      <w:pPr>
         <w:pStyle w:val="Titolo3"/>
         <w:spacing w:after="480"/>
       </w:pPr>
-      <w:bookmarkStart w:id="26" w:name="_Toc441100323"/>
-      <w:r>
-        <w:t>3.4.3</w:t>
+      <w:bookmarkStart w:id="26" w:name="_Toc441100322"/>
+      <w:r>
+        <w:lastRenderedPageBreak/>
+        <w:t>3.4.2</w:t>
       </w:r>
       <w:r>
         <w:tab/>
@@ -12918,7 +12570,7 @@
       </w:r>
       <w:proofErr w:type="spellStart"/>
       <w:r>
-        <w:t>I10</w:t>
+        <w:t>I9</w:t>
       </w:r>
       <w:bookmarkEnd w:id="26"/>
       <w:proofErr w:type="spellEnd"/>
@@ -12991,14 +12643,7 @@
                 <w:sz w:val="24"/>
                 <w:szCs w:val="24"/>
               </w:rPr>
-              <w:t>I</w:t>
-            </w:r>
-            <w:r>
-              <w:rPr>
-                <w:sz w:val="24"/>
-                <w:szCs w:val="24"/>
-              </w:rPr>
-              <w:t>10</w:t>
+              <w:t>I9</w:t>
             </w:r>
             <w:proofErr w:type="spellEnd"/>
           </w:p>
@@ -13068,7 +12713,7 @@
                 <w:sz w:val="24"/>
                 <w:szCs w:val="24"/>
               </w:rPr>
-              <w:t xml:space="preserve"> Logged clients information handler </w:t>
+              <w:t xml:space="preserve"> Dispatcher </w:t>
             </w:r>
             <w:r>
               <w:rPr>
@@ -13082,7 +12727,7 @@
                 <w:sz w:val="24"/>
                 <w:szCs w:val="24"/>
               </w:rPr>
-              <w:t xml:space="preserve"> Dispatcher</w:t>
+              <w:t xml:space="preserve"> Taxi driver handling subsystem</w:t>
             </w:r>
           </w:p>
         </w:tc>
@@ -13136,14 +12781,7 @@
                 <w:sz w:val="24"/>
                 <w:szCs w:val="24"/>
               </w:rPr>
-              <w:t xml:space="preserve">Create a typical input for </w:t>
-            </w:r>
-            <w:r>
-              <w:rPr>
-                <w:sz w:val="24"/>
-                <w:szCs w:val="24"/>
-              </w:rPr>
-              <w:t>Logged clients information handler</w:t>
+              <w:t>Create a typical input for Dispatcher that will require the use of Taxi driver handling subsystem</w:t>
             </w:r>
           </w:p>
         </w:tc>
@@ -13203,7 +12841,7 @@
                 <w:sz w:val="24"/>
                 <w:szCs w:val="24"/>
               </w:rPr>
-              <w:t>Logged clients information handler</w:t>
+              <w:t>Taxi driver handling subsystem</w:t>
             </w:r>
           </w:p>
         </w:tc>
@@ -13244,47 +12882,20 @@
                 <w:szCs w:val="24"/>
               </w:rPr>
             </w:pPr>
-            <w:proofErr w:type="spellStart"/>
-            <w:r>
-              <w:rPr>
-                <w:sz w:val="24"/>
-                <w:szCs w:val="24"/>
-              </w:rPr>
-              <w:t>I8</w:t>
-            </w:r>
-            <w:proofErr w:type="spellEnd"/>
-            <w:r>
-              <w:rPr>
-                <w:sz w:val="24"/>
-                <w:szCs w:val="24"/>
-              </w:rPr>
-              <w:t xml:space="preserve"> and </w:t>
-            </w:r>
-            <w:proofErr w:type="spellStart"/>
-            <w:r>
-              <w:rPr>
-                <w:sz w:val="24"/>
-                <w:szCs w:val="24"/>
-              </w:rPr>
-              <w:t>I9</w:t>
-            </w:r>
-            <w:proofErr w:type="spellEnd"/>
-            <w:r>
-              <w:rPr>
-                <w:sz w:val="24"/>
-                <w:szCs w:val="24"/>
-              </w:rPr>
-              <w:t xml:space="preserve"> </w:t>
-            </w:r>
-            <w:proofErr w:type="spellStart"/>
-            <w:r>
-              <w:rPr>
-                <w:sz w:val="24"/>
-                <w:szCs w:val="24"/>
-              </w:rPr>
-              <w:t>succeded</w:t>
-            </w:r>
-            <w:proofErr w:type="spellEnd"/>
+            <w:r>
+              <w:rPr>
+                <w:sz w:val="24"/>
+                <w:szCs w:val="24"/>
+              </w:rPr>
+              <w:t>Dispat</w:t>
+            </w:r>
+            <w:r>
+              <w:rPr>
+                <w:sz w:val="24"/>
+                <w:szCs w:val="24"/>
+              </w:rPr>
+              <w:t>cher driver</w:t>
+            </w:r>
             <w:r>
               <w:rPr>
                 <w:sz w:val="24"/>
@@ -13302,25 +12913,13 @@
       </w:pPr>
     </w:p>
     <w:p>
-      <w:r>
-        <w:br w:type="page"/>
-      </w:r>
-    </w:p>
-    <w:p>
       <w:pPr>
         <w:pStyle w:val="Titolo3"/>
         <w:spacing w:after="480"/>
       </w:pPr>
-      <w:bookmarkStart w:id="27" w:name="_Toc441100324"/>
-      <w:r>
-        <w:lastRenderedPageBreak/>
-        <w:t>3.</w:t>
-      </w:r>
-      <w:r>
-        <w:t>4</w:t>
-      </w:r>
-      <w:r>
-        <w:t>.4</w:t>
+      <w:bookmarkStart w:id="27" w:name="_Toc441100323"/>
+      <w:r>
+        <w:t>3.4.3</w:t>
       </w:r>
       <w:r>
         <w:tab/>
@@ -13328,7 +12927,7 @@
       </w:r>
       <w:proofErr w:type="spellStart"/>
       <w:r>
-        <w:t>I11</w:t>
+        <w:t>I10</w:t>
       </w:r>
       <w:bookmarkEnd w:id="27"/>
       <w:proofErr w:type="spellEnd"/>
@@ -13401,7 +13000,14 @@
                 <w:sz w:val="24"/>
                 <w:szCs w:val="24"/>
               </w:rPr>
-              <w:t>I11</w:t>
+              <w:t>I</w:t>
+            </w:r>
+            <w:r>
+              <w:rPr>
+                <w:sz w:val="24"/>
+                <w:szCs w:val="24"/>
+              </w:rPr>
+              <w:t>10</w:t>
             </w:r>
             <w:proofErr w:type="spellEnd"/>
           </w:p>
@@ -13445,17 +13051,47 @@
             </w:pPr>
             <w:r>
               <w:rPr>
-                <w:sz w:val="24"/>
-                <w:szCs w:val="24"/>
-              </w:rPr>
-              <w:t xml:space="preserve">MyTaxiService web application, MyTaxiService users mobile app, MyTaxiService taxis mobile app → </w:t>
-            </w:r>
-            <w:r>
-              <w:rPr>
-                <w:sz w:val="24"/>
-                <w:szCs w:val="24"/>
-              </w:rPr>
-              <w:t>Logged clients information handler</w:t>
+                <w:i/>
+                <w:sz w:val="24"/>
+                <w:szCs w:val="24"/>
+              </w:rPr>
+              <w:t>Driver</w:t>
+            </w:r>
+            <w:r>
+              <w:rPr>
+                <w:b/>
+                <w:sz w:val="24"/>
+                <w:szCs w:val="24"/>
+              </w:rPr>
+              <w:t xml:space="preserve"> </w:t>
+            </w:r>
+            <w:r>
+              <w:rPr>
+                <w:sz w:val="24"/>
+                <w:szCs w:val="24"/>
+              </w:rPr>
+              <w:t>→</w:t>
+            </w:r>
+            <w:r>
+              <w:rPr>
+                <w:sz w:val="24"/>
+                <w:szCs w:val="24"/>
+              </w:rPr>
+              <w:t xml:space="preserve"> Logged clients information handler </w:t>
+            </w:r>
+            <w:r>
+              <w:rPr>
+                <w:sz w:val="24"/>
+                <w:szCs w:val="24"/>
+              </w:rPr>
+              <w:t>→</w:t>
+            </w:r>
+            <w:r>
+              <w:rPr>
+                <w:sz w:val="24"/>
+                <w:szCs w:val="24"/>
+              </w:rPr>
+              <w:t xml:space="preserve"> Dispatcher</w:t>
             </w:r>
           </w:p>
         </w:tc>
@@ -13509,28 +13145,14 @@
                 <w:sz w:val="24"/>
                 <w:szCs w:val="24"/>
               </w:rPr>
-              <w:t xml:space="preserve">Create typical inputs for </w:t>
-            </w:r>
-            <w:r>
-              <w:rPr>
-                <w:sz w:val="24"/>
-                <w:szCs w:val="24"/>
-              </w:rPr>
-              <w:t xml:space="preserve">MyTaxiService web application, </w:t>
-            </w:r>
-            <w:r>
-              <w:rPr>
-                <w:sz w:val="24"/>
-                <w:szCs w:val="24"/>
-              </w:rPr>
-              <w:t xml:space="preserve">MyTaxiService users mobile app and </w:t>
-            </w:r>
-            <w:r>
-              <w:rPr>
-                <w:sz w:val="24"/>
-                <w:szCs w:val="24"/>
-              </w:rPr>
-              <w:t>MyTaxiService taxis mobile app</w:t>
+              <w:t xml:space="preserve">Create a typical input for </w:t>
+            </w:r>
+            <w:r>
+              <w:rPr>
+                <w:sz w:val="24"/>
+                <w:szCs w:val="24"/>
+              </w:rPr>
+              <w:t>Logged clients information handler</w:t>
             </w:r>
           </w:p>
         </w:tc>
@@ -13583,7 +13205,14 @@
                 <w:sz w:val="24"/>
                 <w:szCs w:val="24"/>
               </w:rPr>
-              <w:t>rect method/functions are called - and behave as expected -  in Logged clients information handler</w:t>
+              <w:t xml:space="preserve">rect method/functions are called - and behave as expected - in </w:t>
+            </w:r>
+            <w:r>
+              <w:rPr>
+                <w:sz w:val="24"/>
+                <w:szCs w:val="24"/>
+              </w:rPr>
+              <w:t>Logged clients information handler</w:t>
             </w:r>
           </w:p>
         </w:tc>
@@ -13630,6 +13259,386 @@
                 <w:sz w:val="24"/>
                 <w:szCs w:val="24"/>
               </w:rPr>
+              <w:t>I8</w:t>
+            </w:r>
+            <w:proofErr w:type="spellEnd"/>
+            <w:r>
+              <w:rPr>
+                <w:sz w:val="24"/>
+                <w:szCs w:val="24"/>
+              </w:rPr>
+              <w:t xml:space="preserve"> and </w:t>
+            </w:r>
+            <w:proofErr w:type="spellStart"/>
+            <w:r>
+              <w:rPr>
+                <w:sz w:val="24"/>
+                <w:szCs w:val="24"/>
+              </w:rPr>
+              <w:t>I9</w:t>
+            </w:r>
+            <w:proofErr w:type="spellEnd"/>
+            <w:r>
+              <w:rPr>
+                <w:sz w:val="24"/>
+                <w:szCs w:val="24"/>
+              </w:rPr>
+              <w:t xml:space="preserve"> </w:t>
+            </w:r>
+            <w:proofErr w:type="spellStart"/>
+            <w:r>
+              <w:rPr>
+                <w:sz w:val="24"/>
+                <w:szCs w:val="24"/>
+              </w:rPr>
+              <w:t>succeded</w:t>
+            </w:r>
+            <w:proofErr w:type="spellEnd"/>
+            <w:r>
+              <w:rPr>
+                <w:sz w:val="24"/>
+                <w:szCs w:val="24"/>
+              </w:rPr>
+              <w:t xml:space="preserve"> </w:t>
+            </w:r>
+          </w:p>
+        </w:tc>
+      </w:tr>
+    </w:tbl>
+    <w:p>
+      <w:pPr>
+        <w:spacing w:after="480"/>
+      </w:pPr>
+    </w:p>
+    <w:p>
+      <w:r>
+        <w:br w:type="page"/>
+      </w:r>
+    </w:p>
+    <w:p>
+      <w:pPr>
+        <w:pStyle w:val="Titolo3"/>
+        <w:spacing w:after="480"/>
+      </w:pPr>
+      <w:bookmarkStart w:id="28" w:name="_Toc441100324"/>
+      <w:r>
+        <w:lastRenderedPageBreak/>
+        <w:t>3.</w:t>
+      </w:r>
+      <w:r>
+        <w:t>4</w:t>
+      </w:r>
+      <w:r>
+        <w:t>.4</w:t>
+      </w:r>
+      <w:r>
+        <w:tab/>
+        <w:t xml:space="preserve">Integration test case </w:t>
+      </w:r>
+      <w:proofErr w:type="spellStart"/>
+      <w:r>
+        <w:t>I11</w:t>
+      </w:r>
+      <w:bookmarkEnd w:id="28"/>
+      <w:proofErr w:type="spellEnd"/>
+    </w:p>
+    <w:tbl>
+      <w:tblPr>
+        <w:tblStyle w:val="Grigliatabella"/>
+        <w:tblW w:w="5000" w:type="pct"/>
+        <w:tblLook w:val="04A0" w:firstRow="1" w:lastRow="0" w:firstColumn="1" w:lastColumn="0" w:noHBand="0" w:noVBand="1"/>
+      </w:tblPr>
+      <w:tblGrid>
+        <w:gridCol w:w="2518"/>
+        <w:gridCol w:w="6498"/>
+      </w:tblGrid>
+      <w:tr>
+        <w:tc>
+          <w:tcPr>
+            <w:tcW w:w="2518" w:type="dxa"/>
+          </w:tcPr>
+          <w:p>
+            <w:pPr>
+              <w:spacing w:line="360" w:lineRule="auto"/>
+              <w:rPr>
+                <w:b/>
+                <w:sz w:val="24"/>
+                <w:szCs w:val="24"/>
+              </w:rPr>
+            </w:pPr>
+            <w:r>
+              <w:rPr>
+                <w:b/>
+                <w:sz w:val="24"/>
+                <w:szCs w:val="24"/>
+              </w:rPr>
+              <w:t xml:space="preserve">Test </w:t>
+            </w:r>
+            <w:r>
+              <w:rPr>
+                <w:b/>
+                <w:sz w:val="24"/>
+                <w:szCs w:val="24"/>
+              </w:rPr>
+              <w:t>c</w:t>
+            </w:r>
+            <w:r>
+              <w:rPr>
+                <w:b/>
+                <w:sz w:val="24"/>
+                <w:szCs w:val="24"/>
+              </w:rPr>
+              <w:t>ase identifier</w:t>
+            </w:r>
+          </w:p>
+        </w:tc>
+        <w:tc>
+          <w:tcPr>
+            <w:tcW w:w="6498" w:type="dxa"/>
+          </w:tcPr>
+          <w:p>
+            <w:pPr>
+              <w:spacing w:line="360" w:lineRule="auto"/>
+              <w:rPr>
+                <w:sz w:val="24"/>
+                <w:szCs w:val="24"/>
+              </w:rPr>
+            </w:pPr>
+            <w:proofErr w:type="spellStart"/>
+            <w:r>
+              <w:rPr>
+                <w:sz w:val="24"/>
+                <w:szCs w:val="24"/>
+              </w:rPr>
+              <w:t>I11</w:t>
+            </w:r>
+            <w:proofErr w:type="spellEnd"/>
+          </w:p>
+        </w:tc>
+      </w:tr>
+      <w:tr>
+        <w:tc>
+          <w:tcPr>
+            <w:tcW w:w="2518" w:type="dxa"/>
+          </w:tcPr>
+          <w:p>
+            <w:pPr>
+              <w:spacing w:line="360" w:lineRule="auto"/>
+              <w:rPr>
+                <w:b/>
+                <w:sz w:val="24"/>
+                <w:szCs w:val="24"/>
+              </w:rPr>
+            </w:pPr>
+            <w:r>
+              <w:rPr>
+                <w:b/>
+                <w:sz w:val="24"/>
+                <w:szCs w:val="24"/>
+              </w:rPr>
+              <w:t>Test items</w:t>
+            </w:r>
+          </w:p>
+        </w:tc>
+        <w:tc>
+          <w:tcPr>
+            <w:tcW w:w="6498" w:type="dxa"/>
+          </w:tcPr>
+          <w:p>
+            <w:pPr>
+              <w:spacing w:line="360" w:lineRule="auto"/>
+              <w:rPr>
+                <w:sz w:val="24"/>
+                <w:szCs w:val="24"/>
+              </w:rPr>
+            </w:pPr>
+            <w:r>
+              <w:rPr>
+                <w:sz w:val="24"/>
+                <w:szCs w:val="24"/>
+              </w:rPr>
+              <w:t xml:space="preserve">MyTaxiService web application, MyTaxiService users mobile app, MyTaxiService taxis mobile app → </w:t>
+            </w:r>
+            <w:r>
+              <w:rPr>
+                <w:sz w:val="24"/>
+                <w:szCs w:val="24"/>
+              </w:rPr>
+              <w:t>Logged clients information handler</w:t>
+            </w:r>
+          </w:p>
+        </w:tc>
+      </w:tr>
+      <w:tr>
+        <w:tc>
+          <w:tcPr>
+            <w:tcW w:w="2518" w:type="dxa"/>
+          </w:tcPr>
+          <w:p>
+            <w:pPr>
+              <w:spacing w:line="360" w:lineRule="auto"/>
+              <w:rPr>
+                <w:b/>
+                <w:sz w:val="24"/>
+                <w:szCs w:val="24"/>
+              </w:rPr>
+            </w:pPr>
+            <w:r>
+              <w:rPr>
+                <w:b/>
+                <w:sz w:val="24"/>
+                <w:szCs w:val="24"/>
+              </w:rPr>
+              <w:t xml:space="preserve">Input </w:t>
+            </w:r>
+            <w:r>
+              <w:rPr>
+                <w:b/>
+                <w:sz w:val="24"/>
+                <w:szCs w:val="24"/>
+              </w:rPr>
+              <w:t>specification</w:t>
+            </w:r>
+          </w:p>
+        </w:tc>
+        <w:tc>
+          <w:tcPr>
+            <w:tcW w:w="6498" w:type="dxa"/>
+          </w:tcPr>
+          <w:p>
+            <w:pPr>
+              <w:spacing w:line="360" w:lineRule="auto"/>
+              <w:rPr>
+                <w:sz w:val="24"/>
+                <w:szCs w:val="24"/>
+              </w:rPr>
+            </w:pPr>
+            <w:r>
+              <w:rPr>
+                <w:sz w:val="24"/>
+                <w:szCs w:val="24"/>
+              </w:rPr>
+              <w:t xml:space="preserve">Create typical inputs for </w:t>
+            </w:r>
+            <w:r>
+              <w:rPr>
+                <w:sz w:val="24"/>
+                <w:szCs w:val="24"/>
+              </w:rPr>
+              <w:t xml:space="preserve">MyTaxiService web application, </w:t>
+            </w:r>
+            <w:r>
+              <w:rPr>
+                <w:sz w:val="24"/>
+                <w:szCs w:val="24"/>
+              </w:rPr>
+              <w:t xml:space="preserve">MyTaxiService users mobile app and </w:t>
+            </w:r>
+            <w:r>
+              <w:rPr>
+                <w:sz w:val="24"/>
+                <w:szCs w:val="24"/>
+              </w:rPr>
+              <w:t>MyTaxiService taxis mobile app</w:t>
+            </w:r>
+          </w:p>
+        </w:tc>
+      </w:tr>
+      <w:tr>
+        <w:tc>
+          <w:tcPr>
+            <w:tcW w:w="2518" w:type="dxa"/>
+          </w:tcPr>
+          <w:p>
+            <w:pPr>
+              <w:spacing w:line="360" w:lineRule="auto"/>
+              <w:rPr>
+                <w:b/>
+                <w:sz w:val="24"/>
+                <w:szCs w:val="24"/>
+              </w:rPr>
+            </w:pPr>
+            <w:r>
+              <w:rPr>
+                <w:b/>
+                <w:sz w:val="24"/>
+                <w:szCs w:val="24"/>
+              </w:rPr>
+              <w:t>Output specification</w:t>
+            </w:r>
+          </w:p>
+        </w:tc>
+        <w:tc>
+          <w:tcPr>
+            <w:tcW w:w="6498" w:type="dxa"/>
+          </w:tcPr>
+          <w:p>
+            <w:pPr>
+              <w:spacing w:line="360" w:lineRule="auto"/>
+              <w:rPr>
+                <w:sz w:val="24"/>
+                <w:szCs w:val="24"/>
+              </w:rPr>
+            </w:pPr>
+            <w:r>
+              <w:rPr>
+                <w:sz w:val="24"/>
+                <w:szCs w:val="24"/>
+              </w:rPr>
+              <w:t>Check if the cor</w:t>
+            </w:r>
+            <w:r>
+              <w:rPr>
+                <w:sz w:val="24"/>
+                <w:szCs w:val="24"/>
+              </w:rPr>
+              <w:t>rect method/functions are called - and behave as expected -  in Logged clients information handler</w:t>
+            </w:r>
+          </w:p>
+        </w:tc>
+      </w:tr>
+      <w:tr>
+        <w:tc>
+          <w:tcPr>
+            <w:tcW w:w="2518" w:type="dxa"/>
+          </w:tcPr>
+          <w:p>
+            <w:pPr>
+              <w:spacing w:line="360" w:lineRule="auto"/>
+              <w:rPr>
+                <w:b/>
+                <w:sz w:val="24"/>
+                <w:szCs w:val="24"/>
+              </w:rPr>
+            </w:pPr>
+            <w:r>
+              <w:rPr>
+                <w:b/>
+                <w:sz w:val="24"/>
+                <w:szCs w:val="24"/>
+              </w:rPr>
+              <w:t>Environmental needs</w:t>
+            </w:r>
+          </w:p>
+        </w:tc>
+        <w:tc>
+          <w:tcPr>
+            <w:tcW w:w="6498" w:type="dxa"/>
+          </w:tcPr>
+          <w:p>
+            <w:pPr>
+              <w:spacing w:line="360" w:lineRule="auto"/>
+              <w:rPr>
+                <w:sz w:val="24"/>
+                <w:szCs w:val="24"/>
+              </w:rPr>
+            </w:pPr>
+            <w:proofErr w:type="spellStart"/>
+            <w:r>
+              <w:rPr>
+                <w:sz w:val="24"/>
+                <w:szCs w:val="24"/>
+              </w:rPr>
               <w:t>I10</w:t>
             </w:r>
             <w:proofErr w:type="spellEnd"/>
@@ -13664,7 +13673,7 @@
         <w:pStyle w:val="Titolo2"/>
         <w:spacing w:after="480"/>
       </w:pPr>
-      <w:bookmarkStart w:id="28" w:name="_Toc441100325"/>
+      <w:bookmarkStart w:id="29" w:name="_Toc441100325"/>
       <w:r>
         <w:lastRenderedPageBreak/>
         <w:t>3.5</w:t>
@@ -13681,7 +13690,7 @@
       <w:r>
         <w:t>system test procedure</w:t>
       </w:r>
-      <w:bookmarkEnd w:id="28"/>
+      <w:bookmarkEnd w:id="29"/>
     </w:p>
     <w:tbl>
       <w:tblPr>
@@ -13892,8 +13901,6 @@
               </w:rPr>
               <w:t xml:space="preserve">Create </w:t>
             </w:r>
-            <w:bookmarkStart w:id="29" w:name="_GoBack"/>
-            <w:bookmarkEnd w:id="29"/>
             <w:r>
               <w:rPr>
                 <w:sz w:val="24"/>
@@ -14664,7 +14671,7 @@
             <w:noProof/>
             <w:lang w:val="it-IT"/>
           </w:rPr>
-          <w:t>23</w:t>
+          <w:t>3</w:t>
         </w:r>
         <w:r>
           <w:fldChar w:fldCharType="end"/>
@@ -18701,7 +18708,7 @@
 </file>
 
 <file path=customXml/itemProps1.xml><?xml version="1.0" encoding="utf-8"?>
-<ds:datastoreItem xmlns:ds="http://schemas.openxmlformats.org/officeDocument/2006/customXml" ds:itemID="{8A31105E-61DB-49EE-8BE6-7AD8CAAC1CA6}">
+<ds:datastoreItem xmlns:ds="http://schemas.openxmlformats.org/officeDocument/2006/customXml" ds:itemID="{35B4AE7F-6332-4D3C-9F5D-68A4953CA8D0}">
   <ds:schemaRefs>
     <ds:schemaRef ds:uri="http://schemas.openxmlformats.org/officeDocument/2006/bibliography"/>
   </ds:schemaRefs>

</xml_diff>